<commit_message>
Align with develop branch and fix shared lib code included also in main exec
</commit_message>
<xml_diff>
--- a/targets/DOCS/E-UTRAN_User_Guide.docx
+++ b/targets/DOCS/E-UTRAN_User_Guide.docx
@@ -333,14 +333,27 @@
               <w:spacing w:before="40"/>
               <w:jc w:val="left"/>
             </w:pPr>
-            <w:fldSimple w:instr=" NUMPAGES   \* MERGEFORMAT ">
-              <w:r>
-                <w:rPr>
-                  <w:noProof/>
-                </w:rPr>
-                <w:t>25</w:t>
-              </w:r>
-            </w:fldSimple>
+            <w:r>
+              <w:fldChar w:fldCharType="begin"/>
+            </w:r>
+            <w:r>
+              <w:instrText xml:space="preserve"> NUMPAGES   \* MERGEFORMAT </w:instrText>
+            </w:r>
+            <w:r>
+              <w:fldChar w:fldCharType="separate"/>
+            </w:r>
+            <w:r>
+              <w:rPr>
+                <w:noProof/>
+              </w:rPr>
+              <w:t>27</w:t>
+            </w:r>
+            <w:r>
+              <w:rPr>
+                <w:noProof/>
+              </w:rPr>
+              <w:fldChar w:fldCharType="end"/>
+            </w:r>
           </w:p>
         </w:tc>
       </w:tr>
@@ -482,7 +495,15 @@
       </w:pPr>
       <w:r>
         <w:lastRenderedPageBreak/>
-        <w:t xml:space="preserve">List Of Authors </w:t>
+        <w:t xml:space="preserve">List </w:t>
+      </w:r>
+      <w:proofErr w:type="gramStart"/>
+      <w:r>
+        <w:t>Of</w:t>
+      </w:r>
+      <w:proofErr w:type="gramEnd"/>
+      <w:r>
+        <w:t xml:space="preserve"> Authors </w:t>
       </w:r>
     </w:p>
     <w:p/>
@@ -558,23 +579,7 @@
               <w:t>Christian BONNET</w:t>
             </w:r>
             <w:r>
-              <w:t xml:space="preserve">, Lionel GAUTHIER, </w:t>
-            </w:r>
-            <w:proofErr w:type="spellStart"/>
-            <w:r>
-              <w:t>Rohit</w:t>
-            </w:r>
-            <w:proofErr w:type="spellEnd"/>
-            <w:r>
-              <w:t xml:space="preserve"> GUPTA, Florian KALTENBERGER, Raymond KNOPP, </w:t>
-            </w:r>
-            <w:proofErr w:type="spellStart"/>
-            <w:r>
-              <w:t>Navid</w:t>
-            </w:r>
-            <w:proofErr w:type="spellEnd"/>
-            <w:r>
-              <w:t xml:space="preserve"> NIKAIEN, Cedric ROUX.</w:t>
+              <w:t>, Lionel GAUTHIER, Rohit GUPTA, Florian KALTENBERGER, Raymond KNOPP, Navid NIKAIEN, Cedric ROUX.</w:t>
             </w:r>
           </w:p>
         </w:tc>
@@ -787,28 +792,12 @@
                 <w:rFonts w:asciiTheme="majorHAnsi" w:hAnsiTheme="majorHAnsi"/>
               </w:rPr>
             </w:pPr>
-            <w:proofErr w:type="spellStart"/>
-            <w:r>
-              <w:rPr>
-                <w:rFonts w:asciiTheme="majorHAnsi" w:hAnsiTheme="majorHAnsi"/>
-              </w:rPr>
-              <w:t>Navid</w:t>
-            </w:r>
-            <w:proofErr w:type="spellEnd"/>
-            <w:r>
-              <w:rPr>
-                <w:rFonts w:asciiTheme="majorHAnsi" w:hAnsiTheme="majorHAnsi"/>
-              </w:rPr>
-              <w:t xml:space="preserve"> </w:t>
-            </w:r>
-            <w:proofErr w:type="spellStart"/>
-            <w:r>
-              <w:rPr>
-                <w:rFonts w:asciiTheme="majorHAnsi" w:hAnsiTheme="majorHAnsi"/>
-              </w:rPr>
-              <w:t>Nikaein</w:t>
-            </w:r>
-            <w:proofErr w:type="spellEnd"/>
+            <w:r>
+              <w:rPr>
+                <w:rFonts w:asciiTheme="majorHAnsi" w:hAnsiTheme="majorHAnsi"/>
+              </w:rPr>
+              <w:t>Navid Nikaein</w:t>
+            </w:r>
           </w:p>
         </w:tc>
         <w:tc>
@@ -874,6 +863,12 @@
                 <w:rFonts w:asciiTheme="majorHAnsi" w:hAnsiTheme="majorHAnsi"/>
               </w:rPr>
             </w:pPr>
+            <w:r>
+              <w:rPr>
+                <w:rFonts w:asciiTheme="majorHAnsi" w:hAnsiTheme="majorHAnsi"/>
+              </w:rPr>
+              <w:t>2.0</w:t>
+            </w:r>
           </w:p>
         </w:tc>
         <w:tc>
@@ -890,6 +885,12 @@
                 <w:rFonts w:asciiTheme="majorHAnsi" w:hAnsiTheme="majorHAnsi"/>
               </w:rPr>
             </w:pPr>
+            <w:r>
+              <w:rPr>
+                <w:rFonts w:asciiTheme="majorHAnsi" w:hAnsiTheme="majorHAnsi"/>
+              </w:rPr>
+              <w:t>Rohit Gupta</w:t>
+            </w:r>
           </w:p>
         </w:tc>
         <w:tc>
@@ -906,6 +907,12 @@
                 <w:rFonts w:asciiTheme="majorHAnsi" w:hAnsiTheme="majorHAnsi"/>
               </w:rPr>
             </w:pPr>
+            <w:r>
+              <w:rPr>
+                <w:rFonts w:asciiTheme="majorHAnsi" w:hAnsiTheme="majorHAnsi"/>
+              </w:rPr>
+              <w:t>14/11/2016</w:t>
+            </w:r>
           </w:p>
         </w:tc>
         <w:tc>
@@ -922,6 +929,12 @@
                 <w:rFonts w:asciiTheme="majorHAnsi" w:hAnsiTheme="majorHAnsi"/>
               </w:rPr>
             </w:pPr>
+            <w:r>
+              <w:rPr>
+                <w:rFonts w:asciiTheme="majorHAnsi" w:hAnsiTheme="majorHAnsi"/>
+              </w:rPr>
+              <w:t>Revised Draft</w:t>
+            </w:r>
           </w:p>
         </w:tc>
       </w:tr>
@@ -1026,6 +1039,36 @@
     <w:p>
       <w:r>
         <w:t>The document presents the deployment scenarios of the E-UTRAN, its configuration, installation and running.</w:t>
+      </w:r>
+    </w:p>
+    <w:p>
+      <w:pPr>
+        <w:rPr>
+          <w:b/>
+        </w:rPr>
+      </w:pPr>
+      <w:r>
+        <w:rPr>
+          <w:b/>
+          <w:highlight w:val="yellow"/>
+        </w:rPr>
+        <w:t xml:space="preserve">Note: While we keep the document up to date, but it is not possible all the time due to frequent updates to our code. </w:t>
+      </w:r>
+      <w:proofErr w:type="spellStart"/>
+      <w:r>
+        <w:rPr>
+          <w:b/>
+          <w:highlight w:val="yellow"/>
+        </w:rPr>
+        <w:t>Gitlab</w:t>
+      </w:r>
+      <w:proofErr w:type="spellEnd"/>
+      <w:r>
+        <w:rPr>
+          <w:b/>
+          <w:highlight w:val="yellow"/>
+        </w:rPr>
+        <w:t xml:space="preserve"> wiki content takes precedence over this document. If you find errors with this document, please help us fix it.</w:t>
       </w:r>
     </w:p>
     <w:p>
@@ -1154,7 +1197,7 @@
           <v:shape id="_x0000_i1025" type="#_x0000_t75" style="width:427.8pt;height:139pt" o:ole="">
             <v:imagedata r:id="rId9" o:title=""/>
           </v:shape>
-          <o:OLEObject Type="Embed" ProgID="Visio.Drawing.11" ShapeID="_x0000_i1025" DrawAspect="Content" ObjectID="_1498914462" r:id="rId10"/>
+          <o:OLEObject Type="Embed" ProgID="Visio.Drawing.11" ShapeID="_x0000_i1025" DrawAspect="Content" ObjectID="_1540670692" r:id="rId10"/>
         </w:object>
       </w:r>
     </w:p>
@@ -1181,6 +1224,9 @@
         <w:t>1</w:t>
       </w:r>
       <w:r>
+        <w:rPr>
+          <w:noProof/>
+        </w:rPr>
         <w:fldChar w:fldCharType="end"/>
       </w:r>
       <w:r>
@@ -1205,8 +1251,13 @@
       </w:r>
       <w:proofErr w:type="spellEnd"/>
       <w:r>
-        <w:t xml:space="preserve"> and UE as  follows</w:t>
-      </w:r>
+        <w:t xml:space="preserve"> and UE </w:t>
+      </w:r>
+      <w:proofErr w:type="gramStart"/>
+      <w:r>
+        <w:t>as  follows</w:t>
+      </w:r>
+      <w:proofErr w:type="gramEnd"/>
       <w:r>
         <w:t xml:space="preserve"> </w:t>
       </w:r>
@@ -1401,10 +1452,12 @@
         <w:pStyle w:val="Heading2"/>
       </w:pPr>
       <w:proofErr w:type="spellStart"/>
+      <w:proofErr w:type="gramStart"/>
       <w:r>
         <w:t>eNB</w:t>
       </w:r>
       <w:proofErr w:type="spellEnd"/>
+      <w:proofErr w:type="gramEnd"/>
       <w:r>
         <w:t xml:space="preserve"> without S1 interface </w:t>
       </w:r>
@@ -1482,10 +1535,12 @@
         <w:pStyle w:val="Heading3"/>
       </w:pPr>
       <w:proofErr w:type="spellStart"/>
+      <w:proofErr w:type="gramStart"/>
       <w:r>
         <w:t>eNB</w:t>
       </w:r>
       <w:proofErr w:type="spellEnd"/>
+      <w:proofErr w:type="gramEnd"/>
       <w:r>
         <w:t xml:space="preserve"> with all-in-one OAI EPC platform</w:t>
       </w:r>
@@ -1502,7 +1557,14 @@
         <w:rPr>
           <w:sz w:val="20"/>
         </w:rPr>
-        <w:t xml:space="preserve">The following picture depicts a EURECOM </w:t>
+        <w:t xml:space="preserve">The following </w:t>
+      </w:r>
+      <w:proofErr w:type="gramStart"/>
+      <w:r>
+        <w:rPr>
+          <w:sz w:val="20"/>
+        </w:rPr>
+        <w:t xml:space="preserve">picture depicts a EURECOM </w:t>
       </w:r>
       <w:proofErr w:type="spellStart"/>
       <w:r>
@@ -1522,7 +1584,28 @@
         <w:rPr>
           <w:sz w:val="20"/>
         </w:rPr>
-        <w:t>EPC providing MME and GW functions, and interact with the EURECOM HSS. In this deployment scenario, the S11 interface is virtual in the sense that S11 messages do not go through the network layer but through an inter-task interface message passing middleware (ITTI).</w:t>
+        <w:t>EPC providing MME and GW functions, and interact</w:t>
+      </w:r>
+      <w:proofErr w:type="gramEnd"/>
+      <w:r>
+        <w:rPr>
+          <w:sz w:val="20"/>
+        </w:rPr>
+        <w:t xml:space="preserve"> with the EURECOM HSS. In this deployment scenario, the S11 interface is </w:t>
+      </w:r>
+      <w:proofErr w:type="gramStart"/>
+      <w:r>
+        <w:rPr>
+          <w:sz w:val="20"/>
+        </w:rPr>
+        <w:t>virtual</w:t>
+      </w:r>
+      <w:proofErr w:type="gramEnd"/>
+      <w:r>
+        <w:rPr>
+          <w:sz w:val="20"/>
+        </w:rPr>
+        <w:t xml:space="preserve"> in the sense that S11 messages do not go through the network layer but through an inter-task interface message passing middleware (ITTI).</w:t>
       </w:r>
     </w:p>
     <w:p>
@@ -1536,7 +1619,7 @@
           <v:shape id="_x0000_i1026" type="#_x0000_t75" style="width:427.8pt;height:168.3pt" o:ole="">
             <v:imagedata r:id="rId11" o:title=""/>
           </v:shape>
-          <o:OLEObject Type="Embed" ProgID="Visio.Drawing.11" ShapeID="_x0000_i1026" DrawAspect="Content" ObjectID="_1498914463" r:id="rId12"/>
+          <o:OLEObject Type="Embed" ProgID="Visio.Drawing.11" ShapeID="_x0000_i1026" DrawAspect="Content" ObjectID="_1540670693" r:id="rId12"/>
         </w:object>
       </w:r>
     </w:p>
@@ -1567,6 +1650,9 @@
         <w:t>2</w:t>
       </w:r>
       <w:r>
+        <w:rPr>
+          <w:noProof/>
+        </w:rPr>
         <w:fldChar w:fldCharType="end"/>
       </w:r>
       <w:r>
@@ -1599,7 +1685,21 @@
         <w:rPr>
           <w:sz w:val="20"/>
         </w:rPr>
-        <w:t xml:space="preserve">EPC can be deployed on the same host as  OAI </w:t>
+        <w:t xml:space="preserve">EPC can be deployed on the same host </w:t>
+      </w:r>
+      <w:proofErr w:type="gramStart"/>
+      <w:r>
+        <w:rPr>
+          <w:sz w:val="20"/>
+        </w:rPr>
+        <w:t>as  OAI</w:t>
+      </w:r>
+      <w:proofErr w:type="gramEnd"/>
+      <w:r>
+        <w:rPr>
+          <w:sz w:val="20"/>
+        </w:rPr>
+        <w:t xml:space="preserve"> </w:t>
       </w:r>
       <w:proofErr w:type="spellStart"/>
       <w:r>
@@ -1621,10 +1721,12 @@
         <w:pStyle w:val="Heading3"/>
       </w:pPr>
       <w:proofErr w:type="spellStart"/>
+      <w:proofErr w:type="gramStart"/>
       <w:r>
         <w:t>eNB</w:t>
       </w:r>
       <w:proofErr w:type="spellEnd"/>
+      <w:proofErr w:type="gramEnd"/>
       <w:r>
         <w:t xml:space="preserve"> with separate EPC platform</w:t>
       </w:r>
@@ -1652,7 +1754,7 @@
           <v:shape id="_x0000_i1027" type="#_x0000_t75" style="width:427.8pt;height:165.75pt" o:ole="">
             <v:imagedata r:id="rId13" o:title=""/>
           </v:shape>
-          <o:OLEObject Type="Embed" ProgID="Visio.Drawing.11" ShapeID="_x0000_i1027" DrawAspect="Content" ObjectID="_1498914464" r:id="rId14"/>
+          <o:OLEObject Type="Embed" ProgID="Visio.Drawing.11" ShapeID="_x0000_i1027" DrawAspect="Content" ObjectID="_1540670694" r:id="rId14"/>
         </w:object>
       </w:r>
     </w:p>
@@ -1666,20 +1768,19 @@
         <w:pStyle w:val="Heading2"/>
       </w:pPr>
       <w:proofErr w:type="spellStart"/>
+      <w:proofErr w:type="gramStart"/>
       <w:r>
         <w:lastRenderedPageBreak/>
         <w:t>eNB</w:t>
       </w:r>
       <w:proofErr w:type="spellEnd"/>
+      <w:proofErr w:type="gramEnd"/>
       <w:r>
         <w:t xml:space="preserve"> on virtualized environments</w:t>
       </w:r>
     </w:p>
     <w:p>
       <w:r>
-        <w:t xml:space="preserve">TBC: </w:t>
-      </w:r>
-      <w:r>
         <w:t xml:space="preserve">See </w:t>
       </w:r>
       <w:r>
@@ -1696,6 +1797,9 @@
       </w:r>
       <w:r>
         <w:fldChar w:fldCharType="end"/>
+      </w:r>
+      <w:r>
+        <w:t xml:space="preserve"> [5]</w:t>
       </w:r>
       <w:r>
         <w:t>.</w:t>
@@ -1710,154 +1814,293 @@
       </w:r>
     </w:p>
     <w:p>
+      <w:r>
+        <w:t xml:space="preserve">See </w:t>
+      </w:r>
+      <w:r>
+        <w:fldChar w:fldCharType="begin"/>
+      </w:r>
+      <w:r>
+        <w:instrText xml:space="preserve"> REF _Ref425169531 \r \h </w:instrText>
+      </w:r>
+      <w:r>
+        <w:fldChar w:fldCharType="separate"/>
+      </w:r>
+      <w:r>
+        <w:t>[2]</w:t>
+      </w:r>
+      <w:r>
+        <w:fldChar w:fldCharType="end"/>
+      </w:r>
+      <w:r>
+        <w:t xml:space="preserve"> [5].</w:t>
+      </w:r>
+    </w:p>
+    <w:p>
       <w:pPr>
         <w:pStyle w:val="Heading3"/>
       </w:pPr>
       <w:r>
         <w:t xml:space="preserve">KVM  </w:t>
+      </w:r>
+    </w:p>
+    <w:p>
+      <w:r>
+        <w:t xml:space="preserve">See </w:t>
+      </w:r>
+      <w:r>
+        <w:fldChar w:fldCharType="begin"/>
+      </w:r>
+      <w:r>
+        <w:instrText xml:space="preserve"> REF _Ref425169531 \r \h </w:instrText>
+      </w:r>
+      <w:r>
+        <w:fldChar w:fldCharType="separate"/>
+      </w:r>
+      <w:r>
+        <w:t>[2]</w:t>
+      </w:r>
+      <w:r>
+        <w:fldChar w:fldCharType="end"/>
+      </w:r>
+      <w:r>
+        <w:t xml:space="preserve"> [5].</w:t>
+      </w:r>
+    </w:p>
+    <w:p>
+      <w:pPr>
+        <w:pStyle w:val="Heading1"/>
+      </w:pPr>
+      <w:proofErr w:type="spellStart"/>
+      <w:proofErr w:type="gramStart"/>
+      <w:r>
+        <w:t>e</w:t>
+      </w:r>
+      <w:r>
+        <w:t>NB</w:t>
+      </w:r>
+      <w:proofErr w:type="spellEnd"/>
+      <w:proofErr w:type="gramEnd"/>
+      <w:r>
+        <w:t xml:space="preserve"> Installation </w:t>
+      </w:r>
+    </w:p>
+    <w:p>
+      <w:r>
+        <w:t xml:space="preserve">The </w:t>
+      </w:r>
+      <w:proofErr w:type="spellStart"/>
+      <w:r>
+        <w:t>eNB</w:t>
+      </w:r>
+      <w:proofErr w:type="spellEnd"/>
+      <w:r>
+        <w:t xml:space="preserve"> and UE</w:t>
+      </w:r>
+      <w:r>
+        <w:t xml:space="preserve"> software ha</w:t>
+      </w:r>
+      <w:r>
+        <w:t>ve</w:t>
+      </w:r>
+      <w:r>
+        <w:t xml:space="preserve"> only been tested on UBUNTU 14.04x64, and UBUNTU 14.10x64 </w:t>
+      </w:r>
+      <w:r>
+        <w:t xml:space="preserve">LINUX </w:t>
+      </w:r>
+      <w:r>
+        <w:t>distributions on Intel x86 64 bits platforms</w:t>
+      </w:r>
+      <w:r>
+        <w:t xml:space="preserve">, and to less extend on </w:t>
+      </w:r>
+      <w:proofErr w:type="spellStart"/>
+      <w:r>
+        <w:t>Debian</w:t>
+      </w:r>
+      <w:proofErr w:type="spellEnd"/>
+      <w:r>
+        <w:t>.</w:t>
+      </w:r>
+      <w:r>
+        <w:t xml:space="preserve"> </w:t>
+      </w:r>
+    </w:p>
+    <w:p>
+      <w:r>
+        <w:t xml:space="preserve">In addition, low latency kernel is required. For kernel installation, please refer to </w:t>
+      </w:r>
+      <w:r>
+        <w:fldChar w:fldCharType="begin"/>
+      </w:r>
+      <w:r>
+        <w:instrText xml:space="preserve"> REF _Ref425169917 \r \h </w:instrText>
+      </w:r>
+      <w:r>
+        <w:fldChar w:fldCharType="separate"/>
+      </w:r>
+      <w:r>
+        <w:t>[3]</w:t>
+      </w:r>
+      <w:r>
+        <w:fldChar w:fldCharType="end"/>
+      </w:r>
+      <w:r>
+        <w:t xml:space="preserve">. </w:t>
+      </w:r>
+    </w:p>
+    <w:p>
+      <w:r>
+        <w:t>If you want to try another LINUX distribution, it is mandatory to have a 64 bits LINUX distribution.</w:t>
+      </w:r>
+    </w:p>
+    <w:p>
+      <w:pPr>
+        <w:pStyle w:val="Heading2"/>
+      </w:pPr>
+      <w:proofErr w:type="spellStart"/>
+      <w:proofErr w:type="gramStart"/>
+      <w:r>
+        <w:t>eN</w:t>
+      </w:r>
+      <w:r>
+        <w:t>B</w:t>
+      </w:r>
+      <w:proofErr w:type="spellEnd"/>
+      <w:proofErr w:type="gramEnd"/>
+      <w:r>
+        <w:t xml:space="preserve"> source code </w:t>
       </w:r>
     </w:p>
     <w:p/>
     <w:p>
-      <w:pPr>
-        <w:pStyle w:val="Heading1"/>
-      </w:pPr>
+      <w:r>
+        <w:t xml:space="preserve">The OpenAirInterface software can be obtained from our </w:t>
+      </w:r>
       <w:proofErr w:type="spellStart"/>
       <w:r>
-        <w:t>e</w:t>
-      </w:r>
-      <w:r>
-        <w:t>NB</w:t>
+        <w:t>gitlab</w:t>
       </w:r>
       <w:proofErr w:type="spellEnd"/>
       <w:r>
-        <w:t xml:space="preserve"> Installation </w:t>
+        <w:t xml:space="preserve"> server. You will need a </w:t>
+      </w:r>
+      <w:proofErr w:type="spellStart"/>
+      <w:r>
+        <w:t>Git</w:t>
+      </w:r>
+      <w:proofErr w:type="spellEnd"/>
+      <w:r>
+        <w:t xml:space="preserve"> </w:t>
+      </w:r>
+      <w:r>
+        <w:t xml:space="preserve">client to get the sources (on Ubuntu Linux the client can be </w:t>
+      </w:r>
+      <w:proofErr w:type="gramStart"/>
+      <w:r>
+        <w:t>install</w:t>
+      </w:r>
+      <w:proofErr w:type="gramEnd"/>
+      <w:r>
+        <w:t xml:space="preserve"> using the command "apt-get install </w:t>
+      </w:r>
+      <w:proofErr w:type="spellStart"/>
+      <w:r>
+        <w:t>git</w:t>
+      </w:r>
+      <w:proofErr w:type="spellEnd"/>
+      <w:r>
+        <w:t>"). Th</w:t>
+      </w:r>
+      <w:r>
+        <w:t>e openair5</w:t>
+      </w:r>
+      <w:r>
+        <w:t xml:space="preserve">G repository is currently used for main developments. </w:t>
       </w:r>
     </w:p>
     <w:p>
       <w:r>
-        <w:t xml:space="preserve">The </w:t>
+        <w:t xml:space="preserve">Depending on what is recommended on the </w:t>
       </w:r>
       <w:proofErr w:type="spellStart"/>
       <w:r>
-        <w:t>eNB</w:t>
+        <w:t>openair</w:t>
       </w:r>
       <w:proofErr w:type="spellEnd"/>
       <w:r>
-        <w:t xml:space="preserve"> and UE</w:t>
-      </w:r>
-      <w:r>
-        <w:t xml:space="preserve"> software ha</w:t>
-      </w:r>
-      <w:r>
-        <w:t>ve</w:t>
-      </w:r>
-      <w:r>
-        <w:t xml:space="preserve"> only been tested on UBUNTU 14.04x64, and UBUNTU 14.10x64 </w:t>
-      </w:r>
-      <w:r>
-        <w:t xml:space="preserve">LINUX </w:t>
-      </w:r>
-      <w:r>
-        <w:t>distributions on Intel x86 64 bits platforms</w:t>
-      </w:r>
-      <w:r>
-        <w:t xml:space="preserve">, and to less extend on </w:t>
-      </w:r>
-      <w:proofErr w:type="spellStart"/>
-      <w:r>
-        <w:t>Debian</w:t>
-      </w:r>
-      <w:proofErr w:type="spellEnd"/>
+        <w:t xml:space="preserve"> mailing list </w:t>
+      </w:r>
+      <w:hyperlink r:id="rId15" w:history="1">
+        <w:r>
+          <w:rPr>
+            <w:rStyle w:val="Hyperlink"/>
+          </w:rPr>
+          <w:t>https://gitlab.eurecom.fr/oai/openairinterface5g/wikis/MailingList</w:t>
+        </w:r>
+      </w:hyperlink>
+      <w:r>
+        <w:t xml:space="preserve">, </w:t>
+      </w:r>
+      <w:r>
+        <w:t xml:space="preserve">you should use the </w:t>
+      </w:r>
+      <w:r>
+        <w:t>develop branch</w:t>
+      </w:r>
       <w:r>
         <w:t>.</w:t>
-      </w:r>
-      <w:r>
-        <w:t xml:space="preserve"> </w:t>
       </w:r>
     </w:p>
     <w:p>
       <w:r>
-        <w:t xml:space="preserve">In addition, low latency kernel is required. For kernel installation, please refer to </w:t>
-      </w:r>
-      <w:r>
-        <w:fldChar w:fldCharType="begin"/>
-      </w:r>
-      <w:r>
-        <w:instrText xml:space="preserve"> REF _Ref425169917 \r \h </w:instrText>
-      </w:r>
-      <w:r>
-        <w:fldChar w:fldCharType="separate"/>
-      </w:r>
-      <w:r>
-        <w:t>[3]</w:t>
-      </w:r>
-      <w:r>
-        <w:fldChar w:fldCharType="end"/>
-      </w:r>
-      <w:r>
-        <w:t xml:space="preserve">. </w:t>
+        <w:t xml:space="preserve">If </w:t>
+      </w:r>
+      <w:proofErr w:type="spellStart"/>
+      <w:r>
+        <w:t>git</w:t>
+      </w:r>
+      <w:proofErr w:type="spellEnd"/>
+      <w:r>
+        <w:t xml:space="preserve"> is not installed on your computer, execute in a shell the following command:</w:t>
       </w:r>
     </w:p>
     <w:p>
-      <w:r>
-        <w:t>If you want to try another LINUX distribution, it is mandatory to have a 64 bits LINUX distribution.</w:t>
-      </w:r>
-    </w:p>
-    <w:p>
-      <w:pPr>
-        <w:pStyle w:val="Heading2"/>
-      </w:pPr>
       <w:proofErr w:type="spellStart"/>
       <w:r>
-        <w:t>eN</w:t>
-      </w:r>
-      <w:r>
-        <w:t>B</w:t>
+        <w:t>user@host</w:t>
       </w:r>
       <w:proofErr w:type="spellEnd"/>
       <w:r>
-        <w:t xml:space="preserve"> source code </w:t>
-      </w:r>
+        <w:t xml:space="preserve">:~ </w:t>
+      </w:r>
+      <w:proofErr w:type="spellStart"/>
+      <w:r>
+        <w:t>sudo</w:t>
+      </w:r>
+      <w:proofErr w:type="spellEnd"/>
+      <w:r>
+        <w:t xml:space="preserve"> apt-get </w:t>
+      </w:r>
+      <w:proofErr w:type="gramStart"/>
+      <w:r>
+        <w:t>install</w:t>
+      </w:r>
+      <w:proofErr w:type="gramEnd"/>
+      <w:r>
+        <w:t xml:space="preserve"> </w:t>
+      </w:r>
+      <w:proofErr w:type="spellStart"/>
+      <w:r>
+        <w:t>git</w:t>
+      </w:r>
+      <w:proofErr w:type="spellEnd"/>
     </w:p>
     <w:p/>
     <w:p>
       <w:r>
-        <w:t xml:space="preserve">The OpenAirInterface software can be obtained from our </w:t>
-      </w:r>
-      <w:proofErr w:type="spellStart"/>
-      <w:r>
-        <w:t>svn</w:t>
-      </w:r>
-      <w:proofErr w:type="spellEnd"/>
-      <w:r>
-        <w:t xml:space="preserve"> server. You will need an </w:t>
-      </w:r>
-      <w:proofErr w:type="spellStart"/>
-      <w:r>
-        <w:t>svn</w:t>
-      </w:r>
-      <w:proofErr w:type="spellEnd"/>
-      <w:r>
-        <w:t xml:space="preserve"> client to get the sources (on Ubuntu Linux the client can be install using the command "apt-get install subversion"). The openair4G repository is currently used for main developments. It can be accessed in read-only mode from the URL http://svn.eurecom.fr/openair4G. If you have full access to our SVN you should use the URL http://svn.eurecom.fr/openairsvn/openair4G. </w:t>
-      </w:r>
-    </w:p>
-    <w:p>
-      <w:r>
-        <w:t>Depending on what is recommended on the openair mailing list (openair4g-devel@eurecom.fr), you should use the trunk or the latest release.</w:t>
-      </w:r>
-    </w:p>
-    <w:p>
-      <w:r>
-        <w:t xml:space="preserve">If </w:t>
-      </w:r>
-      <w:proofErr w:type="spellStart"/>
-      <w:r>
-        <w:t>svn</w:t>
-      </w:r>
-      <w:proofErr w:type="spellEnd"/>
-      <w:r>
-        <w:t xml:space="preserve"> is not installed on your computer, execute in a shell the following command:</w:t>
+        <w:t>Then to retrieve the source code, if you have read-only access, execute in a shell the following command:</w:t>
       </w:r>
     </w:p>
     <w:p>
@@ -1871,70 +2114,35 @@
       </w:r>
       <w:proofErr w:type="spellStart"/>
       <w:r>
-        <w:t>sudo</w:t>
+        <w:t>git</w:t>
       </w:r>
       <w:proofErr w:type="spellEnd"/>
       <w:r>
-        <w:t xml:space="preserve"> apt-get install subversion</w:t>
-      </w:r>
+        <w:t xml:space="preserve"> clone</w:t>
+      </w:r>
+      <w:r>
+        <w:t xml:space="preserve"> </w:t>
+      </w:r>
+      <w:hyperlink r:id="rId16" w:history="1">
+        <w:r>
+          <w:rPr>
+            <w:rStyle w:val="Hyperlink"/>
+          </w:rPr>
+          <w:t>https://gitlab.eurecom.fr/oai/openairinter</w:t>
+        </w:r>
+        <w:bookmarkStart w:id="0" w:name="_GoBack"/>
+        <w:bookmarkEnd w:id="0"/>
+        <w:r>
+          <w:rPr>
+            <w:rStyle w:val="Hyperlink"/>
+          </w:rPr>
+          <w:t>face5g.git</w:t>
+        </w:r>
+      </w:hyperlink>
     </w:p>
     <w:p/>
     <w:p>
       <w:r>
-        <w:t>Then to retrieve the source code, if you have read-only access, execute in a shell the following command:</w:t>
-      </w:r>
-    </w:p>
-    <w:p>
-      <w:proofErr w:type="spellStart"/>
-      <w:r>
-        <w:t>user@host</w:t>
-      </w:r>
-      <w:proofErr w:type="spellEnd"/>
-      <w:r>
-        <w:t xml:space="preserve">:~ </w:t>
-      </w:r>
-      <w:proofErr w:type="spellStart"/>
-      <w:r>
-        <w:t>svn</w:t>
-      </w:r>
-      <w:proofErr w:type="spellEnd"/>
-      <w:r>
-        <w:t xml:space="preserve"> co http://svn.eurecom.fr/openair4G/trunk</w:t>
-      </w:r>
-    </w:p>
-    <w:p>
-      <w:r>
-        <w:t>If you have write access:</w:t>
-      </w:r>
-    </w:p>
-    <w:p>
-      <w:proofErr w:type="spellStart"/>
-      <w:r>
-        <w:t>user@host</w:t>
-      </w:r>
-      <w:proofErr w:type="spellEnd"/>
-      <w:r>
-        <w:t xml:space="preserve">:~ </w:t>
-      </w:r>
-      <w:proofErr w:type="spellStart"/>
-      <w:r>
-        <w:t>svn</w:t>
-      </w:r>
-      <w:proofErr w:type="spellEnd"/>
-      <w:r>
-        <w:t xml:space="preserve"> co http://svn.eurecom.fr/openairsvn/openair4G --username </w:t>
-      </w:r>
-      <w:proofErr w:type="spellStart"/>
-      <w:r>
-        <w:t>mysvnlogin</w:t>
-      </w:r>
-      <w:proofErr w:type="spellEnd"/>
-    </w:p>
-    <w:p/>
-    <w:p/>
-    <w:p>
-      <w:r>
-        <w:lastRenderedPageBreak/>
         <w:t>The source code in a release directory or in the trunk directory is organized as follow:</w:t>
       </w:r>
     </w:p>
@@ -1956,7 +2164,15 @@
       </w:r>
       <w:r>
         <w:tab/>
-        <w:t>: Openair build system (latest)</w:t>
+        <w:t xml:space="preserve">: </w:t>
+      </w:r>
+      <w:proofErr w:type="spellStart"/>
+      <w:r>
+        <w:t>Openair</w:t>
+      </w:r>
+      <w:proofErr w:type="spellEnd"/>
+      <w:r>
+        <w:t xml:space="preserve"> build system (latest)</w:t>
       </w:r>
     </w:p>
     <w:p>
@@ -2025,6 +2241,7 @@
         </w:numPr>
       </w:pPr>
       <w:r>
+        <w:lastRenderedPageBreak/>
         <w:t>openair3</w:t>
       </w:r>
       <w:r>
@@ -2043,33 +2260,11 @@
           <w:numId w:val="6"/>
         </w:numPr>
       </w:pPr>
-      <w:r>
-        <w:t>openair-</w:t>
-      </w:r>
-      <w:proofErr w:type="spellStart"/>
-      <w:r>
-        <w:t>cn</w:t>
-      </w:r>
-      <w:proofErr w:type="spellEnd"/>
-      <w:r>
-        <w:tab/>
-      </w:r>
-      <w:r>
-        <w:tab/>
-        <w:t>: Core network protocols source code.</w:t>
-      </w:r>
-    </w:p>
-    <w:p>
-      <w:pPr>
-        <w:pStyle w:val="ListParagraph"/>
-        <w:numPr>
-          <w:ilvl w:val="0"/>
-          <w:numId w:val="6"/>
-        </w:numPr>
-      </w:pPr>
+      <w:proofErr w:type="gramStart"/>
       <w:r>
         <w:t>targets</w:t>
       </w:r>
+      <w:proofErr w:type="gramEnd"/>
       <w:r>
         <w:tab/>
       </w:r>
@@ -2095,64 +2290,28 @@
         </w:numPr>
       </w:pPr>
       <w:r>
-        <w:t xml:space="preserve">In this document OPENAIR_DIR is the path to the openair working directory (may be trunk or </w:t>
+        <w:t xml:space="preserve">In this document OPENAIR_DIR is the path to the </w:t>
       </w:r>
       <w:proofErr w:type="spellStart"/>
       <w:r>
-        <w:t>rel_x.y_dd.mm.yyyy</w:t>
+        <w:t>openair</w:t>
       </w:r>
       <w:proofErr w:type="spellEnd"/>
       <w:r>
-        <w:t>).</w:t>
+        <w:t xml:space="preserve"> working directory</w:t>
       </w:r>
     </w:p>
     <w:p>
       <w:pPr>
-        <w:pStyle w:val="ListParagraph"/>
-        <w:numPr>
-          <w:ilvl w:val="0"/>
-          <w:numId w:val="5"/>
-        </w:numPr>
-      </w:pPr>
-      <w:r>
-        <w:t xml:space="preserve">OAI is now migrating to </w:t>
-      </w:r>
+        <w:pStyle w:val="Heading2"/>
+      </w:pPr>
       <w:proofErr w:type="spellStart"/>
-      <w:r>
-        <w:t>git</w:t>
+      <w:proofErr w:type="gramStart"/>
+      <w:r>
+        <w:t>eNB</w:t>
       </w:r>
       <w:proofErr w:type="spellEnd"/>
-      <w:r>
-        <w:t xml:space="preserve">, so please stay tuned to </w:t>
-      </w:r>
-      <w:r>
-        <w:fldChar w:fldCharType="begin"/>
-      </w:r>
-      <w:r>
-        <w:instrText xml:space="preserve"> REF _Ref425169917 \r \h </w:instrText>
-      </w:r>
-      <w:r>
-        <w:fldChar w:fldCharType="separate"/>
-      </w:r>
-      <w:r>
-        <w:t>[3]</w:t>
-      </w:r>
-      <w:r>
-        <w:fldChar w:fldCharType="end"/>
-      </w:r>
-      <w:r>
-        <w:t xml:space="preserve"> for updates.</w:t>
-      </w:r>
-    </w:p>
-    <w:p>
-      <w:pPr>
-        <w:pStyle w:val="Heading2"/>
-      </w:pPr>
-      <w:proofErr w:type="spellStart"/>
-      <w:r>
-        <w:t>eNB</w:t>
-      </w:r>
-      <w:proofErr w:type="spellEnd"/>
+      <w:proofErr w:type="gramEnd"/>
       <w:r>
         <w:t xml:space="preserve"> additional software </w:t>
       </w:r>
@@ -2185,12 +2344,19 @@
     </w:p>
     <w:p>
       <w:proofErr w:type="spellStart"/>
+      <w:proofErr w:type="gramStart"/>
       <w:r>
         <w:t>user@host</w:t>
       </w:r>
       <w:proofErr w:type="spellEnd"/>
       <w:r>
-        <w:t>:~/openair4G/trunk/</w:t>
+        <w:t>:~/</w:t>
+      </w:r>
+      <w:r>
+        <w:t>openairinterface5g</w:t>
+      </w:r>
+      <w:r>
+        <w:t>/</w:t>
       </w:r>
       <w:proofErr w:type="spellStart"/>
       <w:r>
@@ -2201,6 +2367,7 @@
         <w:t>$ ./</w:t>
       </w:r>
       <w:proofErr w:type="spellStart"/>
+      <w:proofErr w:type="gramEnd"/>
       <w:r>
         <w:t>build_oai</w:t>
       </w:r>
@@ -2219,24 +2386,52 @@
         <w:t xml:space="preserve"> add: </w:t>
       </w:r>
       <w:r>
-        <w:t>--install-optional-packages --install-system-files</w:t>
-      </w:r>
-    </w:p>
-    <w:p/>
-    <w:p>
-      <w:r>
-        <w:t>This command will update the software source list of your Ubuntu installation. It will install miscellaneous software packages.</w:t>
+        <w:t xml:space="preserve">--install-optional-packages </w:t>
+      </w:r>
+      <w:r>
+        <w:t>–w USRP (For USRP Specific Installation)</w:t>
       </w:r>
     </w:p>
     <w:p>
+      <w:r>
+        <w:t xml:space="preserve">Refer to </w:t>
+      </w:r>
+      <w:proofErr w:type="spellStart"/>
+      <w:r>
+        <w:t>Gitlab</w:t>
+      </w:r>
+      <w:proofErr w:type="spellEnd"/>
+      <w:r>
+        <w:t xml:space="preserve"> Wiki, </w:t>
+      </w:r>
+      <w:hyperlink r:id="rId17" w:history="1">
+        <w:r>
+          <w:rPr>
+            <w:rStyle w:val="Hyperlink"/>
+          </w:rPr>
+          <w:t>https://gitlab.eurecom.fr/oai/openairinterface5g/wikis/OpenAirSoftwareSupport</w:t>
+        </w:r>
+      </w:hyperlink>
+      <w:r>
+        <w:t xml:space="preserve"> for HW/SW requirements and updated installation instructions</w:t>
+      </w:r>
+    </w:p>
+    <w:p>
+      <w:r>
+        <w:t>This command will update the software source list of your Ubuntu installation. It will install miscellaneous software packages.</w:t>
+      </w:r>
+    </w:p>
+    <w:p>
       <w:pPr>
         <w:pStyle w:val="Heading2"/>
       </w:pPr>
       <w:proofErr w:type="spellStart"/>
+      <w:proofErr w:type="gramStart"/>
       <w:r>
         <w:t>eNB</w:t>
       </w:r>
       <w:proofErr w:type="spellEnd"/>
+      <w:proofErr w:type="gramEnd"/>
       <w:r>
         <w:t xml:space="preserve"> configuration </w:t>
       </w:r>
@@ -2433,7 +2628,6 @@
           <w:rFonts w:asciiTheme="majorHAnsi" w:hAnsiTheme="majorHAnsi"/>
           <w:b/>
         </w:rPr>
-        <w:lastRenderedPageBreak/>
         <w:t>SRB parameters:</w:t>
       </w:r>
       <w:r>
@@ -2446,7 +2640,21 @@
         <w:rPr>
           <w:rFonts w:asciiTheme="majorHAnsi" w:hAnsiTheme="majorHAnsi"/>
         </w:rPr>
-        <w:t>Configuration of special radio bearers parameters (i.e., poll retransmission timer, reordering timer etc.)</w:t>
+        <w:t xml:space="preserve">Configuration of special radio </w:t>
+      </w:r>
+      <w:proofErr w:type="gramStart"/>
+      <w:r>
+        <w:rPr>
+          <w:rFonts w:asciiTheme="majorHAnsi" w:hAnsiTheme="majorHAnsi"/>
+        </w:rPr>
+        <w:t>bearers</w:t>
+      </w:r>
+      <w:proofErr w:type="gramEnd"/>
+      <w:r>
+        <w:rPr>
+          <w:rFonts w:asciiTheme="majorHAnsi" w:hAnsiTheme="majorHAnsi"/>
+        </w:rPr>
+        <w:t xml:space="preserve"> parameters (i.e., poll retransmission timer, reordering timer etc.)</w:t>
       </w:r>
     </w:p>
     <w:p>
@@ -2562,12 +2770,21 @@
           <w:rFonts w:asciiTheme="majorHAnsi" w:hAnsiTheme="majorHAnsi"/>
         </w:rPr>
       </w:pPr>
+      <w:proofErr w:type="gramStart"/>
       <w:r>
         <w:rPr>
           <w:rFonts w:asciiTheme="majorHAnsi" w:hAnsiTheme="majorHAnsi"/>
           <w:b/>
         </w:rPr>
-        <w:t xml:space="preserve">log </w:t>
+        <w:t>log</w:t>
+      </w:r>
+      <w:proofErr w:type="gramEnd"/>
+      <w:r>
+        <w:rPr>
+          <w:rFonts w:asciiTheme="majorHAnsi" w:hAnsiTheme="majorHAnsi"/>
+          <w:b/>
+        </w:rPr>
+        <w:t xml:space="preserve"> </w:t>
       </w:r>
       <w:proofErr w:type="spellStart"/>
       <w:r>
@@ -2602,7 +2819,14 @@
         <w:rPr>
           <w:rFonts w:asciiTheme="majorHAnsi" w:hAnsiTheme="majorHAnsi"/>
         </w:rPr>
-        <w:t xml:space="preserve">A detailed description of the parameters that are configured is given in </w:t>
+        <w:lastRenderedPageBreak/>
+        <w:t>A detailed description of the parameters that are configured is given in</w:t>
+      </w:r>
+      <w:r>
+        <w:rPr>
+          <w:rFonts w:asciiTheme="majorHAnsi" w:hAnsiTheme="majorHAnsi"/>
+        </w:rPr>
+        <w:t xml:space="preserve"> </w:t>
       </w:r>
       <w:r>
         <w:rPr>
@@ -2614,7 +2838,12 @@
         <w:rPr>
           <w:rFonts w:asciiTheme="majorHAnsi" w:hAnsiTheme="majorHAnsi"/>
         </w:rPr>
-        <w:instrText xml:space="preserve"> REF _Ref422848877 \r \h </w:instrText>
+        <w:instrText xml:space="preserve"> REF _Ref425170621 \r \h </w:instrText>
+      </w:r>
+      <w:r>
+        <w:rPr>
+          <w:rFonts w:asciiTheme="majorHAnsi" w:hAnsiTheme="majorHAnsi"/>
+        </w:rPr>
       </w:r>
       <w:r>
         <w:rPr>
@@ -2625,11 +2854,17 @@
       <w:r>
         <w:rPr>
           <w:rFonts w:asciiTheme="majorHAnsi" w:hAnsiTheme="majorHAnsi"/>
-          <w:b/>
-          <w:bCs/>
-        </w:rPr>
-        <w:t>Error! Reference source not found.</w:t>
-      </w:r>
+        </w:rPr>
+        <w:t xml:space="preserve">Annex </w:t>
+      </w:r>
+      <w:proofErr w:type="gramStart"/>
+      <w:r>
+        <w:rPr>
+          <w:rFonts w:asciiTheme="majorHAnsi" w:hAnsiTheme="majorHAnsi"/>
+        </w:rPr>
+        <w:t>A</w:t>
+      </w:r>
+      <w:proofErr w:type="gramEnd"/>
       <w:r>
         <w:rPr>
           <w:rFonts w:asciiTheme="majorHAnsi" w:hAnsiTheme="majorHAnsi"/>
@@ -2792,7 +3027,7 @@
                     </pic:cNvPicPr>
                   </pic:nvPicPr>
                   <pic:blipFill>
-                    <a:blip r:embed="rId15">
+                    <a:blip r:embed="rId18">
                       <a:extLst>
                         <a:ext uri="{28A0092B-C50C-407E-A947-70E740481C1C}">
                           <a14:useLocalDpi xmlns:a14="http://schemas.microsoft.com/office/drawing/2010/main" val="0"/>
@@ -2828,7 +3063,7 @@
       <w:pPr>
         <w:pStyle w:val="Caption"/>
       </w:pPr>
-      <w:bookmarkStart w:id="0" w:name="_Ref425170302"/>
+      <w:bookmarkStart w:id="1" w:name="_Ref425170302"/>
       <w:r>
         <w:t xml:space="preserve">Figure </w:t>
       </w:r>
@@ -2848,9 +3083,12 @@
         <w:t>3</w:t>
       </w:r>
       <w:r>
+        <w:rPr>
+          <w:noProof/>
+        </w:rPr>
         <w:fldChar w:fldCharType="end"/>
       </w:r>
-      <w:bookmarkEnd w:id="0"/>
+      <w:bookmarkEnd w:id="1"/>
       <w:r>
         <w:t xml:space="preserve"> </w:t>
       </w:r>
@@ -2898,6 +3136,7 @@
         </w:rPr>
       </w:pPr>
       <w:proofErr w:type="spellStart"/>
+      <w:proofErr w:type="gramStart"/>
       <w:r>
         <w:rPr>
           <w:rFonts w:asciiTheme="majorHAnsi" w:hAnsiTheme="majorHAnsi"/>
@@ -2911,6 +3150,7 @@
         <w:t>B</w:t>
       </w:r>
       <w:proofErr w:type="spellEnd"/>
+      <w:proofErr w:type="gramEnd"/>
       <w:r>
         <w:rPr>
           <w:rFonts w:asciiTheme="majorHAnsi" w:hAnsiTheme="majorHAnsi"/>
@@ -2935,18 +3175,24 @@
         <w:pStyle w:val="Heading2"/>
       </w:pPr>
       <w:proofErr w:type="spellStart"/>
-      <w:r>
-        <w:lastRenderedPageBreak/>
+      <w:proofErr w:type="gramStart"/>
+      <w:r>
         <w:t>eNB</w:t>
       </w:r>
       <w:proofErr w:type="spellEnd"/>
+      <w:proofErr w:type="gramEnd"/>
       <w:r>
         <w:t xml:space="preserve"> build and Run </w:t>
       </w:r>
     </w:p>
     <w:p>
-      <w:r>
-        <w:t>open a shell, and run</w:t>
+      <w:proofErr w:type="gramStart"/>
+      <w:r>
+        <w:t>open</w:t>
+      </w:r>
+      <w:proofErr w:type="gramEnd"/>
+      <w:r>
+        <w:t xml:space="preserve"> a shell, and run</w:t>
       </w:r>
     </w:p>
     <w:p>
@@ -2963,7 +3209,13 @@
       </w:r>
       <w:proofErr w:type="spellEnd"/>
       <w:r>
-        <w:t>:~/openair4G/trunk/</w:t>
+        <w:t>:~/</w:t>
+      </w:r>
+      <w:r>
+        <w:t>openairinterface5g</w:t>
+      </w:r>
+      <w:r>
+        <w:t>/</w:t>
       </w:r>
       <w:proofErr w:type="spellStart"/>
       <w:r>
@@ -2992,12 +3244,19 @@
         <w:pStyle w:val="Heading3"/>
       </w:pPr>
       <w:r>
+        <w:lastRenderedPageBreak/>
         <w:t xml:space="preserve">EXMIMO Target </w:t>
       </w:r>
     </w:p>
     <w:p>
       <w:r>
-        <w:t xml:space="preserve">To build: </w:t>
+        <w:t>To build</w:t>
+      </w:r>
+      <w:r>
+        <w:t xml:space="preserve"> (for EXMIMO)</w:t>
+      </w:r>
+      <w:r>
+        <w:t xml:space="preserve">: </w:t>
       </w:r>
     </w:p>
     <w:p>
@@ -3014,7 +3273,13 @@
       </w:r>
       <w:proofErr w:type="spellEnd"/>
       <w:r>
-        <w:t>:~/openair4G/trunk/</w:t>
+        <w:t>:~/</w:t>
+      </w:r>
+      <w:r>
+        <w:t>openairinterface5g</w:t>
+      </w:r>
+      <w:r>
+        <w:t>/</w:t>
       </w:r>
       <w:proofErr w:type="spellStart"/>
       <w:r>
@@ -3026,23 +3291,14 @@
       </w:r>
       <w:proofErr w:type="spellStart"/>
       <w:r>
-        <w:t>build_</w:t>
-      </w:r>
-      <w:r>
-        <w:t>oai</w:t>
+        <w:t>b</w:t>
+      </w:r>
+      <w:r>
+        <w:t>uild_oai</w:t>
       </w:r>
       <w:proofErr w:type="spellEnd"/>
       <w:r>
-        <w:t xml:space="preserve"> </w:t>
-      </w:r>
-      <w:r>
-        <w:t>-g</w:t>
-      </w:r>
-      <w:r>
-        <w:t xml:space="preserve"> </w:t>
-      </w:r>
-      <w:r>
-        <w:t>–</w:t>
+        <w:t xml:space="preserve">  –</w:t>
       </w:r>
       <w:proofErr w:type="spellStart"/>
       <w:r>
@@ -3050,7 +3306,7 @@
       </w:r>
       <w:proofErr w:type="spellEnd"/>
       <w:r>
-        <w:t xml:space="preserve"> –X</w:t>
+        <w:t xml:space="preserve"> –w EXMIMO -x -c </w:t>
       </w:r>
     </w:p>
     <w:p>
@@ -3059,6 +3315,9 @@
       </w:r>
       <w:r>
         <w:t xml:space="preserve"> </w:t>
+      </w:r>
+      <w:r>
+        <w:t>(for EXMIMO)</w:t>
       </w:r>
     </w:p>
     <w:p>
@@ -3073,6 +3332,7 @@
         </w:rPr>
       </w:pPr>
       <w:proofErr w:type="spellStart"/>
+      <w:proofErr w:type="gramStart"/>
       <w:r>
         <w:rPr>
           <w:lang w:val="fr-FR"/>
@@ -3084,47 +3344,40 @@
         <w:rPr>
           <w:lang w:val="fr-FR"/>
         </w:rPr>
-        <w:t>:~/openair4G/</w:t>
+        <w:t>:~/</w:t>
+      </w:r>
+      <w:r>
+        <w:rPr>
+          <w:lang w:val="fr-FR"/>
+        </w:rPr>
+        <w:t>openairinterface5g</w:t>
+      </w:r>
+      <w:r>
+        <w:rPr>
+          <w:lang w:val="fr-FR"/>
+        </w:rPr>
+        <w:t>/</w:t>
       </w:r>
       <w:proofErr w:type="spellStart"/>
       <w:r>
         <w:rPr>
           <w:lang w:val="fr-FR"/>
         </w:rPr>
-        <w:t>trunk</w:t>
+        <w:t>targets</w:t>
       </w:r>
       <w:proofErr w:type="spellEnd"/>
       <w:r>
         <w:rPr>
           <w:lang w:val="fr-FR"/>
         </w:rPr>
-        <w:t>/</w:t>
-      </w:r>
-      <w:proofErr w:type="spellStart"/>
+        <w:t>/bin$ ./</w:t>
+      </w:r>
+      <w:proofErr w:type="gramEnd"/>
       <w:r>
         <w:rPr>
           <w:lang w:val="fr-FR"/>
         </w:rPr>
-        <w:t>targets</w:t>
-      </w:r>
-      <w:proofErr w:type="spellEnd"/>
-      <w:r>
-        <w:rPr>
-          <w:lang w:val="fr-FR"/>
-        </w:rPr>
-        <w:t>/bin</w:t>
-      </w:r>
-      <w:r>
-        <w:rPr>
-          <w:lang w:val="fr-FR"/>
-        </w:rPr>
-        <w:t xml:space="preserve">$ </w:t>
-      </w:r>
-      <w:r>
-        <w:rPr>
-          <w:lang w:val="fr-FR"/>
-        </w:rPr>
-        <w:t>./init_exmimo2</w:t>
+        <w:t>init_exmimo2</w:t>
       </w:r>
     </w:p>
     <w:p>
@@ -3142,25 +3395,19 @@
         <w:rPr>
           <w:lang w:val="pt-PT"/>
         </w:rPr>
-        <w:t xml:space="preserve">user@host:~/openair4G/trunk/targets/bin$ </w:t>
+        <w:t>user@host:~/</w:t>
       </w:r>
       <w:r>
         <w:rPr>
           <w:lang w:val="pt-PT"/>
         </w:rPr>
-        <w:t xml:space="preserve">sudo –E </w:t>
+        <w:t>openairinterface5g</w:t>
       </w:r>
       <w:r>
         <w:rPr>
           <w:lang w:val="pt-PT"/>
         </w:rPr>
-        <w:t>./</w:t>
-      </w:r>
-      <w:r>
-        <w:rPr>
-          <w:lang w:val="pt-PT"/>
-        </w:rPr>
-        <w:t>lte-softmodem.Rel10 –O ..</w:t>
+        <w:t>/targets/bin$ sudo –E ./lte-softmodem.Rel10 –O ..</w:t>
       </w:r>
       <w:r>
         <w:rPr>
@@ -3176,9 +3423,11 @@
       </w:r>
     </w:p>
     <w:p>
+      <w:proofErr w:type="gramStart"/>
       <w:r>
         <w:t>for</w:t>
       </w:r>
+      <w:proofErr w:type="gramEnd"/>
       <w:r>
         <w:t xml:space="preserve"> Help</w:t>
       </w:r>
@@ -3198,13 +3447,19 @@
         <w:rPr>
           <w:lang w:val="pt-PT"/>
         </w:rPr>
-        <w:t>user@host:~/openair4G/trunk/targets/bin$ sudo –E ./lte-softmodem.Rel10</w:t>
+        <w:t>user@host:~/</w:t>
       </w:r>
       <w:r>
         <w:rPr>
           <w:lang w:val="pt-PT"/>
         </w:rPr>
-        <w:t xml:space="preserve"> –h </w:t>
+        <w:t>openairinterface5g</w:t>
+      </w:r>
+      <w:r>
+        <w:rPr>
+          <w:lang w:val="pt-PT"/>
+        </w:rPr>
+        <w:t xml:space="preserve">/targets/bin$ sudo –E ./lte-softmodem.Rel10 –h </w:t>
       </w:r>
     </w:p>
     <w:p>
@@ -3234,7 +3489,13 @@
       </w:r>
       <w:proofErr w:type="spellEnd"/>
       <w:r>
-        <w:t>:~/openair4G/trunk/</w:t>
+        <w:t>:~/</w:t>
+      </w:r>
+      <w:r>
+        <w:t>openairinterface5g</w:t>
+      </w:r>
+      <w:r>
+        <w:t>/</w:t>
       </w:r>
       <w:proofErr w:type="spellStart"/>
       <w:r>
@@ -3258,15 +3519,20 @@
       </w:r>
       <w:proofErr w:type="spellEnd"/>
       <w:r>
-        <w:t xml:space="preserve"> –X</w:t>
-      </w:r>
-      <w:r>
-        <w:t xml:space="preserve"> –w USRP</w:t>
+        <w:t xml:space="preserve"> –X –w USRP</w:t>
       </w:r>
     </w:p>
     <w:p>
       <w:r>
-        <w:t xml:space="preserve">To run : </w:t>
+        <w:t xml:space="preserve">To </w:t>
+      </w:r>
+      <w:proofErr w:type="gramStart"/>
+      <w:r>
+        <w:t>run :</w:t>
+      </w:r>
+      <w:proofErr w:type="gramEnd"/>
+      <w:r>
+        <w:t xml:space="preserve"> </w:t>
       </w:r>
     </w:p>
     <w:p>
@@ -3283,7 +3549,13 @@
       </w:r>
       <w:proofErr w:type="spellEnd"/>
       <w:r>
-        <w:t xml:space="preserve">:~/openair4G/trunk/targets/bin$ </w:t>
+        <w:t>:~/</w:t>
+      </w:r>
+      <w:r>
+        <w:t>openairinterface5g</w:t>
+      </w:r>
+      <w:r>
+        <w:t xml:space="preserve">/targets/bin$ </w:t>
       </w:r>
       <w:proofErr w:type="spellStart"/>
       <w:r>
@@ -3291,19 +3563,18 @@
       </w:r>
       <w:proofErr w:type="spellEnd"/>
       <w:r>
-        <w:t xml:space="preserve"> –E ./lte-softmodem.Rel10 –O ..</w:t>
-      </w:r>
+        <w:t xml:space="preserve"> –E ./lte-softmodem.Rel10 –</w:t>
+      </w:r>
+      <w:proofErr w:type="gramStart"/>
+      <w:r>
+        <w:t>O ..</w:t>
+      </w:r>
+      <w:proofErr w:type="gramEnd"/>
       <w:r>
         <w:t xml:space="preserve"> ../PROJECTS/GENERIC-LTE-EPC/CONF</w:t>
       </w:r>
       <w:r>
-        <w:t>/</w:t>
-      </w:r>
-      <w:r>
-        <w:t>enb.band7.tm1.usrp210</w:t>
-      </w:r>
-      <w:r>
-        <w:t xml:space="preserve">.conf –S –d </w:t>
+        <w:t xml:space="preserve">/enb.band7.tm1.usrp210.conf –S –d </w:t>
       </w:r>
     </w:p>
     <w:p>
@@ -3334,7 +3605,19 @@
         <w:rPr>
           <w:lang w:val="pt-PT"/>
         </w:rPr>
-        <w:t xml:space="preserve">user@host:~/openair4G/trunk/targets/bin$ sudo –E ./lte-softmodem.Rel10 –h </w:t>
+        <w:t>user@host:~/</w:t>
+      </w:r>
+      <w:r>
+        <w:rPr>
+          <w:lang w:val="pt-PT"/>
+        </w:rPr>
+        <w:t>openairinterface5g</w:t>
+      </w:r>
+      <w:r>
+        <w:rPr>
+          <w:lang w:val="pt-PT"/>
+        </w:rPr>
+        <w:t xml:space="preserve">/targets/bin$ sudo –E ./lte-softmodem.Rel10 –h </w:t>
       </w:r>
     </w:p>
     <w:p>
@@ -3342,10 +3625,7 @@
         <w:pStyle w:val="Heading2"/>
       </w:pPr>
       <w:r>
-        <w:t>UE</w:t>
-      </w:r>
-      <w:r>
-        <w:t xml:space="preserve"> build and Run </w:t>
+        <w:t xml:space="preserve">UE build and Run </w:t>
       </w:r>
     </w:p>
     <w:p/>
@@ -3376,7 +3656,13 @@
       </w:r>
       <w:proofErr w:type="spellEnd"/>
       <w:r>
-        <w:t>:~/openair4G/trunk/</w:t>
+        <w:t>:~/</w:t>
+      </w:r>
+      <w:r>
+        <w:t>openairinterface5g</w:t>
+      </w:r>
+      <w:r>
+        <w:t>/</w:t>
       </w:r>
       <w:proofErr w:type="spellStart"/>
       <w:r>
@@ -3392,13 +3678,44 @@
       </w:r>
       <w:proofErr w:type="spellEnd"/>
       <w:r>
-        <w:t xml:space="preserve"> -g –</w:t>
-      </w:r>
-      <w:r>
-        <w:t xml:space="preserve">UE </w:t>
-      </w:r>
-      <w:r>
-        <w:t xml:space="preserve"> –X</w:t>
+        <w:t xml:space="preserve">  --</w:t>
+      </w:r>
+      <w:proofErr w:type="spellStart"/>
+      <w:r>
+        <w:t>eNB</w:t>
+      </w:r>
+      <w:proofErr w:type="spellEnd"/>
+      <w:r>
+        <w:t xml:space="preserve"> –UE  -x  -c -w EXMIMO</w:t>
+      </w:r>
+    </w:p>
+    <w:p>
+      <w:r>
+        <w:t xml:space="preserve">Note: The flag –UE builds the UE </w:t>
+      </w:r>
+      <w:proofErr w:type="spellStart"/>
+      <w:r>
+        <w:t>Sim</w:t>
+      </w:r>
+      <w:proofErr w:type="spellEnd"/>
+      <w:r>
+        <w:t xml:space="preserve"> Card parameters. The UE </w:t>
+      </w:r>
+      <w:proofErr w:type="spellStart"/>
+      <w:r>
+        <w:t>softmodem</w:t>
+      </w:r>
+      <w:proofErr w:type="spellEnd"/>
+      <w:r>
+        <w:t xml:space="preserve"> is also built when you pass –</w:t>
+      </w:r>
+      <w:proofErr w:type="spellStart"/>
+      <w:r>
+        <w:t>eNB</w:t>
+      </w:r>
+      <w:proofErr w:type="spellEnd"/>
+      <w:r>
+        <w:t xml:space="preserve"> parameter.</w:t>
       </w:r>
     </w:p>
     <w:p>
@@ -3418,6 +3735,7 @@
         </w:rPr>
       </w:pPr>
       <w:proofErr w:type="spellStart"/>
+      <w:proofErr w:type="gramStart"/>
       <w:r>
         <w:rPr>
           <w:lang w:val="fr-FR"/>
@@ -3429,35 +3747,40 @@
         <w:rPr>
           <w:lang w:val="fr-FR"/>
         </w:rPr>
-        <w:t>:~/openair4G/</w:t>
+        <w:t>:~/</w:t>
+      </w:r>
+      <w:r>
+        <w:rPr>
+          <w:lang w:val="fr-FR"/>
+        </w:rPr>
+        <w:t>openairinterface5g</w:t>
+      </w:r>
+      <w:r>
+        <w:rPr>
+          <w:lang w:val="fr-FR"/>
+        </w:rPr>
+        <w:t>/</w:t>
       </w:r>
       <w:proofErr w:type="spellStart"/>
       <w:r>
         <w:rPr>
           <w:lang w:val="fr-FR"/>
         </w:rPr>
-        <w:t>trunk</w:t>
+        <w:t>targets</w:t>
       </w:r>
       <w:proofErr w:type="spellEnd"/>
       <w:r>
         <w:rPr>
           <w:lang w:val="fr-FR"/>
         </w:rPr>
-        <w:t>/</w:t>
-      </w:r>
-      <w:proofErr w:type="spellStart"/>
+        <w:t>/bin$ ./</w:t>
+      </w:r>
+      <w:proofErr w:type="gramEnd"/>
       <w:r>
         <w:rPr>
           <w:lang w:val="fr-FR"/>
         </w:rPr>
-        <w:t>targets</w:t>
-      </w:r>
-      <w:proofErr w:type="spellEnd"/>
-      <w:r>
-        <w:rPr>
-          <w:lang w:val="fr-FR"/>
-        </w:rPr>
-        <w:t>/bin$ ./init_exmimo2</w:t>
+        <w:t>init_exmimo2</w:t>
       </w:r>
     </w:p>
     <w:p>
@@ -3476,7 +3799,6 @@
         <w:rPr>
           <w:lang w:val="es-ES"/>
         </w:rPr>
-        <w:lastRenderedPageBreak/>
         <w:t>user@host</w:t>
       </w:r>
       <w:proofErr w:type="spellEnd"/>
@@ -3484,55 +3806,59 @@
         <w:rPr>
           <w:lang w:val="es-ES"/>
         </w:rPr>
-        <w:t>:~/openair4G/</w:t>
+        <w:t>:~/</w:t>
+      </w:r>
+      <w:r>
+        <w:rPr>
+          <w:lang w:val="es-ES"/>
+        </w:rPr>
+        <w:t>openairinterface5g</w:t>
+      </w:r>
+      <w:r>
+        <w:rPr>
+          <w:lang w:val="es-ES"/>
+        </w:rPr>
+        <w:t>/targets/</w:t>
       </w:r>
       <w:proofErr w:type="spellStart"/>
       <w:r>
         <w:rPr>
           <w:lang w:val="es-ES"/>
         </w:rPr>
-        <w:t>trunk</w:t>
+        <w:t>bin</w:t>
       </w:r>
       <w:proofErr w:type="spellEnd"/>
       <w:r>
         <w:rPr>
           <w:lang w:val="es-ES"/>
         </w:rPr>
-        <w:t>/targets/</w:t>
+        <w:t>$ sudo –E ./lte-softmodem.Rel10 –U  -C 2680000</w:t>
+      </w:r>
+      <w:r>
+        <w:rPr>
+          <w:lang w:val="es-ES"/>
+        </w:rPr>
+        <w:t>000  -r25  --</w:t>
       </w:r>
       <w:proofErr w:type="spellStart"/>
       <w:r>
         <w:rPr>
           <w:lang w:val="es-ES"/>
         </w:rPr>
-        <w:t>bin</w:t>
+        <w:t>ue-scan-carrier</w:t>
       </w:r>
       <w:proofErr w:type="spellEnd"/>
       <w:r>
         <w:rPr>
           <w:lang w:val="es-ES"/>
         </w:rPr>
-        <w:t xml:space="preserve">$ sudo –E ./lte-softmodem.Rel10 </w:t>
+        <w:t xml:space="preserve"> </w:t>
       </w:r>
       <w:r>
         <w:rPr>
           <w:lang w:val="es-ES"/>
         </w:rPr>
-        <w:t>–U  -C 2680000000  -r25  --</w:t>
-      </w:r>
-      <w:proofErr w:type="spellStart"/>
-      <w:r>
-        <w:rPr>
-          <w:lang w:val="es-ES"/>
-        </w:rPr>
-        <w:t>ue-scan-carrier</w:t>
-      </w:r>
-      <w:proofErr w:type="spellEnd"/>
-      <w:r>
-        <w:rPr>
-          <w:lang w:val="es-ES"/>
-        </w:rPr>
-        <w:t xml:space="preserve"> -g7 -d</w:t>
+        <w:t xml:space="preserve"> -d</w:t>
       </w:r>
     </w:p>
     <w:p>
@@ -3558,11 +3884,18 @@
       </w:pPr>
       <w:proofErr w:type="spellStart"/>
       <w:r>
+        <w:lastRenderedPageBreak/>
         <w:t>user@host</w:t>
       </w:r>
       <w:proofErr w:type="spellEnd"/>
       <w:r>
-        <w:t>:~/openair4G/trunk/</w:t>
+        <w:t>:~/</w:t>
+      </w:r>
+      <w:r>
+        <w:t>openairinterface5g</w:t>
+      </w:r>
+      <w:r>
+        <w:t>/</w:t>
       </w:r>
       <w:proofErr w:type="spellStart"/>
       <w:r>
@@ -3578,13 +3911,24 @@
       </w:r>
       <w:proofErr w:type="spellEnd"/>
       <w:r>
-        <w:t xml:space="preserve"> -g –</w:t>
-      </w:r>
-      <w:r>
-        <w:t>UE</w:t>
-      </w:r>
-      <w:r>
-        <w:t xml:space="preserve"> –X –w USRP</w:t>
+        <w:t xml:space="preserve"> -–UE –</w:t>
+      </w:r>
+      <w:proofErr w:type="spellStart"/>
+      <w:r>
+        <w:t>eNB</w:t>
+      </w:r>
+      <w:proofErr w:type="spellEnd"/>
+      <w:r>
+        <w:t xml:space="preserve">  -x -c</w:t>
+      </w:r>
+      <w:r>
+        <w:t xml:space="preserve"> </w:t>
+      </w:r>
+      <w:r>
+        <w:t>-</w:t>
+      </w:r>
+      <w:r>
+        <w:t>w USRP</w:t>
       </w:r>
     </w:p>
     <w:p>
@@ -3615,49 +3959,59 @@
         <w:rPr>
           <w:lang w:val="es-ES"/>
         </w:rPr>
-        <w:t>:~/openair4G/</w:t>
+        <w:t>:~/</w:t>
+      </w:r>
+      <w:r>
+        <w:rPr>
+          <w:lang w:val="es-ES"/>
+        </w:rPr>
+        <w:t>openairinterface5g</w:t>
+      </w:r>
+      <w:r>
+        <w:rPr>
+          <w:lang w:val="es-ES"/>
+        </w:rPr>
+        <w:t>/targets/</w:t>
       </w:r>
       <w:proofErr w:type="spellStart"/>
       <w:r>
         <w:rPr>
           <w:lang w:val="es-ES"/>
         </w:rPr>
-        <w:t>trunk</w:t>
+        <w:t>bin</w:t>
       </w:r>
       <w:proofErr w:type="spellEnd"/>
       <w:r>
         <w:rPr>
           <w:lang w:val="es-ES"/>
         </w:rPr>
-        <w:t>/targets/</w:t>
+        <w:t>$ sudo –E ./lte-softmodem.Rel10 –U  -C 2680000</w:t>
+      </w:r>
+      <w:r>
+        <w:rPr>
+          <w:lang w:val="es-ES"/>
+        </w:rPr>
+        <w:t>000  -r25  --</w:t>
       </w:r>
       <w:proofErr w:type="spellStart"/>
       <w:r>
         <w:rPr>
           <w:lang w:val="es-ES"/>
         </w:rPr>
-        <w:t>bin</w:t>
+        <w:t>ue-scan-carrier</w:t>
       </w:r>
       <w:proofErr w:type="spellEnd"/>
       <w:r>
         <w:rPr>
           <w:lang w:val="es-ES"/>
         </w:rPr>
-        <w:t>$ sudo –E ./lte-softmodem.Rel10 –U  -C 2680000000  -r25  --</w:t>
-      </w:r>
-      <w:proofErr w:type="spellStart"/>
+        <w:t xml:space="preserve"> </w:t>
+      </w:r>
       <w:r>
         <w:rPr>
           <w:lang w:val="es-ES"/>
         </w:rPr>
-        <w:t>ue-scan-carrier</w:t>
-      </w:r>
-      <w:proofErr w:type="spellEnd"/>
-      <w:r>
-        <w:rPr>
-          <w:lang w:val="es-ES"/>
-        </w:rPr>
-        <w:t xml:space="preserve"> -g7 -d</w:t>
+        <w:t xml:space="preserve"> -d</w:t>
       </w:r>
     </w:p>
     <w:p>
@@ -3665,10 +4019,7 @@
         <w:pStyle w:val="Heading2"/>
       </w:pPr>
       <w:r>
-        <w:t>OAISIM</w:t>
-      </w:r>
-      <w:r>
-        <w:t xml:space="preserve"> build and Run </w:t>
+        <w:t xml:space="preserve">OAISIM build and Run </w:t>
       </w:r>
     </w:p>
     <w:p>
@@ -3690,7 +4041,13 @@
       </w:r>
       <w:proofErr w:type="spellEnd"/>
       <w:r>
-        <w:t>:~/openair4G/trunk/</w:t>
+        <w:t>:~/</w:t>
+      </w:r>
+      <w:r>
+        <w:t>openairinterface5g</w:t>
+      </w:r>
+      <w:r>
+        <w:t>/</w:t>
       </w:r>
       <w:proofErr w:type="spellStart"/>
       <w:r>
@@ -3706,7 +4063,13 @@
       </w:r>
       <w:proofErr w:type="spellEnd"/>
       <w:r>
-        <w:t xml:space="preserve"> -g </w:t>
+        <w:t xml:space="preserve"> </w:t>
+      </w:r>
+      <w:r>
+        <w:t>-</w:t>
+      </w:r>
+      <w:r>
+        <w:t xml:space="preserve">x -c </w:t>
       </w:r>
       <w:r>
         <w:t xml:space="preserve"> --</w:t>
@@ -3721,8 +4084,13 @@
       </w:r>
     </w:p>
     <w:p>
-      <w:r>
-        <w:t xml:space="preserve">to Run: </w:t>
+      <w:proofErr w:type="gramStart"/>
+      <w:r>
+        <w:t>to</w:t>
+      </w:r>
+      <w:proofErr w:type="gramEnd"/>
+      <w:r>
+        <w:t xml:space="preserve"> Run: </w:t>
       </w:r>
     </w:p>
     <w:p>
@@ -3742,7 +4110,13 @@
       </w:r>
       <w:proofErr w:type="spellEnd"/>
       <w:r>
-        <w:t xml:space="preserve">:~/openair4G/trunk/targets/bin$ </w:t>
+        <w:t>:~/</w:t>
+      </w:r>
+      <w:r>
+        <w:t>openairinterface5g</w:t>
+      </w:r>
+      <w:r>
+        <w:t xml:space="preserve">/targets/bin$ </w:t>
       </w:r>
       <w:proofErr w:type="spellStart"/>
       <w:r>
@@ -3750,16 +4124,18 @@
       </w:r>
       <w:proofErr w:type="spellEnd"/>
       <w:r>
-        <w:t xml:space="preserve"> –E ./oaisim.Rel10 –O ../PROJECTS/GENERIC-LTE-EPC/CONF</w:t>
-      </w:r>
-      <w:r>
-        <w:t>/</w:t>
-      </w:r>
-      <w:r>
-        <w:t>enb.band7.ge</w:t>
-      </w:r>
-      <w:r>
-        <w:t xml:space="preserve">neric.oaisim.local_mme.conf   </w:t>
+        <w:t xml:space="preserve"> –E ./oaisim.Rel10 –</w:t>
+      </w:r>
+      <w:proofErr w:type="gramStart"/>
+      <w:r>
+        <w:t>O ..</w:t>
+      </w:r>
+      <w:proofErr w:type="gramEnd"/>
+      <w:r>
+        <w:t>/PROJECTS/GENERIC-LTE-EPC/CONF</w:t>
+      </w:r>
+      <w:r>
+        <w:t xml:space="preserve">/enb.band7.generic.oaisim.local_mme.conf   </w:t>
       </w:r>
     </w:p>
     <w:p>
@@ -3779,7 +4155,13 @@
       </w:r>
       <w:proofErr w:type="spellEnd"/>
       <w:r>
-        <w:t xml:space="preserve">:~/openair4G/trunk/targets/bin$ </w:t>
+        <w:t>:~/</w:t>
+      </w:r>
+      <w:r>
+        <w:t>openairinterface5g</w:t>
+      </w:r>
+      <w:r>
+        <w:t xml:space="preserve">/targets/bin$ </w:t>
       </w:r>
       <w:proofErr w:type="spellStart"/>
       <w:r>
@@ -3787,22 +4169,24 @@
       </w:r>
       <w:proofErr w:type="spellEnd"/>
       <w:r>
-        <w:t xml:space="preserve"> –E ./oaisim.Rel10 –O </w:t>
-      </w:r>
-      <w:r>
-        <w:t>../</w:t>
+        <w:t xml:space="preserve"> –E ./oaisim.Rel10 –</w:t>
+      </w:r>
+      <w:proofErr w:type="gramStart"/>
+      <w:r>
+        <w:t xml:space="preserve">O </w:t>
+      </w:r>
+      <w:r>
+        <w:t>..</w:t>
+      </w:r>
+      <w:proofErr w:type="gramEnd"/>
+      <w:r>
+        <w:t>/</w:t>
       </w:r>
       <w:r>
         <w:t xml:space="preserve"> ../PROJECTS/GENERIC-LTE-EPC/CONF</w:t>
       </w:r>
       <w:r>
-        <w:t>/</w:t>
-      </w:r>
-      <w:r>
-        <w:t>enb.band7.generic.oaisim.local_no_mme.conf</w:t>
-      </w:r>
-      <w:r>
-        <w:t xml:space="preserve"> </w:t>
+        <w:t xml:space="preserve">/enb.band7.generic.oaisim.local_no_mme.conf </w:t>
       </w:r>
     </w:p>
     <w:p>
@@ -3820,12 +4204,19 @@
     </w:p>
     <w:p>
       <w:proofErr w:type="spellStart"/>
+      <w:proofErr w:type="gramStart"/>
       <w:r>
         <w:t>user@host</w:t>
       </w:r>
       <w:proofErr w:type="spellEnd"/>
       <w:r>
-        <w:t>:~/openair4G/trunk/</w:t>
+        <w:t>:~/</w:t>
+      </w:r>
+      <w:r>
+        <w:t>openairinterface5g</w:t>
+      </w:r>
+      <w:r>
+        <w:t>/</w:t>
       </w:r>
       <w:proofErr w:type="spellStart"/>
       <w:r>
@@ -3836,23 +4227,45 @@
         <w:t>$ ./</w:t>
       </w:r>
       <w:proofErr w:type="spellStart"/>
+      <w:proofErr w:type="gramEnd"/>
       <w:r>
         <w:t>build_oai</w:t>
       </w:r>
       <w:proofErr w:type="spellEnd"/>
       <w:r>
-        <w:t xml:space="preserve"> -s</w:t>
+        <w:t xml:space="preserve"> </w:t>
+      </w:r>
+      <w:r>
+        <w:t>-</w:t>
+      </w:r>
+      <w:r>
+        <w:t>s</w:t>
       </w:r>
     </w:p>
     <w:p>
+      <w:r>
+        <w:t xml:space="preserve">The test cases can run for long time. It is best to run specific tests. For more information, see </w:t>
+      </w:r>
+      <w:hyperlink r:id="rId19" w:history="1">
+        <w:r>
+          <w:rPr>
+            <w:rStyle w:val="Hyperlink"/>
+          </w:rPr>
+          <w:t>https://gitlab.eurecom.fr/oai/openairinterface5g/wikis/OAITestSetup</w:t>
+        </w:r>
+      </w:hyperlink>
+    </w:p>
+    <w:p>
       <w:pPr>
         <w:pStyle w:val="Heading1"/>
       </w:pPr>
       <w:proofErr w:type="spellStart"/>
+      <w:proofErr w:type="gramStart"/>
       <w:r>
         <w:t>eNB</w:t>
       </w:r>
       <w:proofErr w:type="spellEnd"/>
+      <w:proofErr w:type="gramEnd"/>
       <w:r>
         <w:t xml:space="preserve"> Monitoring tools </w:t>
       </w:r>
@@ -4116,10 +4529,10 @@
         <w:rPr>
           <w:rFonts w:asciiTheme="majorHAnsi" w:hAnsiTheme="majorHAnsi"/>
         </w:rPr>
-        <w:lastRenderedPageBreak/>
         <w:t xml:space="preserve">Convert the </w:t>
       </w:r>
       <w:proofErr w:type="spellStart"/>
+      <w:proofErr w:type="gramStart"/>
       <w:r>
         <w:rPr>
           <w:rFonts w:asciiTheme="majorHAnsi" w:hAnsiTheme="majorHAnsi"/>
@@ -4127,6 +4540,7 @@
         <w:t>ascii</w:t>
       </w:r>
       <w:proofErr w:type="spellEnd"/>
+      <w:proofErr w:type="gramEnd"/>
       <w:r>
         <w:rPr>
           <w:rFonts w:asciiTheme="majorHAnsi" w:hAnsiTheme="majorHAnsi"/>
@@ -4223,16 +4637,32 @@
           <w:rFonts w:asciiTheme="majorHAnsi" w:hAnsiTheme="majorHAnsi"/>
           <w:lang w:val="fr-FR"/>
         </w:rPr>
-        <w:t xml:space="preserve"> chart (MSC)</w:t>
-      </w:r>
+        <w:t xml:space="preserve"> </w:t>
+      </w:r>
+      <w:proofErr w:type="spellStart"/>
       <w:r>
         <w:rPr>
           <w:rFonts w:asciiTheme="majorHAnsi" w:hAnsiTheme="majorHAnsi"/>
           <w:lang w:val="fr-FR"/>
         </w:rPr>
+        <w:t>chart</w:t>
+      </w:r>
+      <w:proofErr w:type="spellEnd"/>
+      <w:r>
+        <w:rPr>
+          <w:rFonts w:asciiTheme="majorHAnsi" w:hAnsiTheme="majorHAnsi"/>
+          <w:lang w:val="fr-FR"/>
+        </w:rPr>
+        <w:t xml:space="preserve"> (MSC)</w:t>
+      </w:r>
+      <w:r>
+        <w:rPr>
+          <w:rFonts w:asciiTheme="majorHAnsi" w:hAnsiTheme="majorHAnsi"/>
+          <w:lang w:val="fr-FR"/>
+        </w:rPr>
         <w:t xml:space="preserve"> : </w:t>
       </w:r>
-      <w:hyperlink r:id="rId16" w:history="1">
+      <w:hyperlink r:id="rId20" w:history="1">
         <w:r>
           <w:rPr>
             <w:rStyle w:val="Hyperlink"/>
@@ -4268,6 +4698,7 @@
         <w:rPr>
           <w:rFonts w:asciiTheme="majorHAnsi" w:hAnsiTheme="majorHAnsi"/>
         </w:rPr>
+        <w:lastRenderedPageBreak/>
         <w:t>CLI interface</w:t>
       </w:r>
       <w:r>
@@ -4401,7 +4832,7 @@
                     </pic:cNvPicPr>
                   </pic:nvPicPr>
                   <pic:blipFill>
-                    <a:blip r:embed="rId17">
+                    <a:blip r:embed="rId21">
                       <a:extLst>
                         <a:ext uri="{28A0092B-C50C-407E-A947-70E740481C1C}">
                           <a14:useLocalDpi xmlns:a14="http://schemas.microsoft.com/office/drawing/2010/main" val="0"/>
@@ -4438,7 +4869,7 @@
         <w:pStyle w:val="Caption"/>
         <w:jc w:val="center"/>
       </w:pPr>
-      <w:bookmarkStart w:id="1" w:name="_Ref423695242"/>
+      <w:bookmarkStart w:id="2" w:name="_Ref423695242"/>
       <w:r>
         <w:t xml:space="preserve">Figure </w:t>
       </w:r>
@@ -4458,9 +4889,12 @@
         <w:t>4</w:t>
       </w:r>
       <w:r>
+        <w:rPr>
+          <w:noProof/>
+        </w:rPr>
         <w:fldChar w:fldCharType="end"/>
       </w:r>
-      <w:bookmarkEnd w:id="1"/>
+      <w:bookmarkEnd w:id="2"/>
       <w:r>
         <w:t xml:space="preserve">: </w:t>
       </w:r>
@@ -4470,8 +4904,19 @@
     </w:p>
     <w:p>
       <w:r>
+        <w:t xml:space="preserve">Wireshark is a powerful tool widely used for capturing packets, offering integrated sorting and filtering options. In addition to layer 3 protocol dissection, OpenAirInterface implements the Wireshark interface </w:t>
+      </w:r>
+      <w:r>
         <w:lastRenderedPageBreak/>
-        <w:t>Wireshark is a powerful tool widely used for capturing packets, offering integrated sorting and filtering options. In addition to layer 3 protocol dissection, OpenAirInterface implements the Wireshark interface for the layer 2 protocol dissection for PDCP, RLC, and MAC layer</w:t>
+        <w:t xml:space="preserve">for the layer 2 protocol </w:t>
+      </w:r>
+      <w:proofErr w:type="gramStart"/>
+      <w:r>
+        <w:t>dissection</w:t>
+      </w:r>
+      <w:proofErr w:type="gramEnd"/>
+      <w:r>
+        <w:t xml:space="preserve"> for PDCP, RLC, and MAC layer</w:t>
       </w:r>
       <w:r>
         <w:rPr>
@@ -4541,7 +4986,7 @@
                     </pic:cNvPicPr>
                   </pic:nvPicPr>
                   <pic:blipFill>
-                    <a:blip r:embed="rId18" cstate="print">
+                    <a:blip r:embed="rId22" cstate="print">
                       <a:extLst>
                         <a:ext uri="{28A0092B-C50C-407E-A947-70E740481C1C}">
                           <a14:useLocalDpi xmlns:a14="http://schemas.microsoft.com/office/drawing/2010/main" val="0"/>
@@ -4578,7 +5023,7 @@
         <w:pStyle w:val="Caption"/>
         <w:jc w:val="center"/>
       </w:pPr>
-      <w:bookmarkStart w:id="2" w:name="_Ref423695293"/>
+      <w:bookmarkStart w:id="3" w:name="_Ref423695293"/>
       <w:r>
         <w:t xml:space="preserve">Figure </w:t>
       </w:r>
@@ -4586,7 +5031,10 @@
         <w:fldChar w:fldCharType="begin"/>
       </w:r>
       <w:r>
-        <w:instrText xml:space="preserve"> SEQ Figure \* ARABIC </w:instrText>
+        <w:instrText xml:space="preserve"> SEQ</w:instrText>
+      </w:r>
+      <w:r>
+        <w:instrText xml:space="preserve"> Figure \* ARABIC </w:instrText>
       </w:r>
       <w:r>
         <w:fldChar w:fldCharType="separate"/>
@@ -4598,14 +5046,22 @@
         <w:t>5</w:t>
       </w:r>
       <w:r>
+        <w:rPr>
+          <w:noProof/>
+        </w:rPr>
         <w:fldChar w:fldCharType="end"/>
       </w:r>
-      <w:bookmarkEnd w:id="2"/>
+      <w:bookmarkEnd w:id="3"/>
       <w:r>
         <w:t xml:space="preserve">: </w:t>
       </w:r>
-      <w:r>
-        <w:t xml:space="preserve">Wireshark: </w:t>
+      <w:proofErr w:type="spellStart"/>
+      <w:r>
+        <w:t>Wireshark</w:t>
+      </w:r>
+      <w:proofErr w:type="spellEnd"/>
+      <w:r>
+        <w:t xml:space="preserve">: </w:t>
       </w:r>
       <w:proofErr w:type="spellStart"/>
       <w:r>
@@ -4640,7 +5096,15 @@
       </w:r>
       <w:proofErr w:type="spellEnd"/>
       <w:r>
-        <w:t xml:space="preserve"> analyses all the messages exchanged between different protocols. It allows message filtering on per time, channel (CCCH, DCCH, DTCH), sender, and receiver basis allowing to monitor and follow the protocol functionalities</w:t>
+        <w:t xml:space="preserve"> analyses all the messages exchanged between different protocols. It allows message filtering on per time, channel (CCCH, DCCH, </w:t>
+      </w:r>
+      <w:proofErr w:type="gramStart"/>
+      <w:r>
+        <w:t>DTCH</w:t>
+      </w:r>
+      <w:proofErr w:type="gramEnd"/>
+      <w:r>
+        <w:t>), sender, and receiver basis allowing to monitor and follow the protocol functionalities</w:t>
       </w:r>
       <w:r>
         <w:t xml:space="preserve">. </w:t>
@@ -4714,7 +5178,7 @@
                     </pic:cNvPicPr>
                   </pic:nvPicPr>
                   <pic:blipFill>
-                    <a:blip r:embed="rId19" cstate="print">
+                    <a:blip r:embed="rId23" cstate="print">
                       <a:extLst>
                         <a:ext uri="{28A0092B-C50C-407E-A947-70E740481C1C}">
                           <a14:useLocalDpi xmlns:a14="http://schemas.microsoft.com/office/drawing/2010/main" val="0"/>
@@ -4751,7 +5215,7 @@
         <w:pStyle w:val="Caption"/>
         <w:jc w:val="center"/>
       </w:pPr>
-      <w:bookmarkStart w:id="3" w:name="_Ref423695360"/>
+      <w:bookmarkStart w:id="4" w:name="_Ref423695360"/>
       <w:r>
         <w:t xml:space="preserve">Figure </w:t>
       </w:r>
@@ -4771,9 +5235,12 @@
         <w:t>6</w:t>
       </w:r>
       <w:r>
+        <w:rPr>
+          <w:noProof/>
+        </w:rPr>
         <w:fldChar w:fldCharType="end"/>
       </w:r>
-      <w:bookmarkEnd w:id="3"/>
+      <w:bookmarkEnd w:id="4"/>
       <w:r>
         <w:t xml:space="preserve">: </w:t>
       </w:r>
@@ -4841,8 +5308,13 @@
         <w:t xml:space="preserve">represents the log component and can be </w:t>
       </w:r>
       <w:r>
-        <w:t>S1AP, GTP, RRC, PDCP, RLC, MAC, PHY</w:t>
-      </w:r>
+        <w:t xml:space="preserve">S1AP, GTP, RRC, PDCP, RLC, MAC, </w:t>
+      </w:r>
+      <w:proofErr w:type="gramStart"/>
+      <w:r>
+        <w:t>PHY</w:t>
+      </w:r>
+      <w:proofErr w:type="gramEnd"/>
       <w:r>
         <w:t>.</w:t>
       </w:r>
@@ -4867,7 +5339,15 @@
         <w:t>merge, Alert, Critic, Error, Wa</w:t>
       </w:r>
       <w:r>
-        <w:t>r, Notice, Info, Debug, Trace.</w:t>
+        <w:t xml:space="preserve">r, Notice, Info, Debug, </w:t>
+      </w:r>
+      <w:proofErr w:type="gramStart"/>
+      <w:r>
+        <w:t>Trace</w:t>
+      </w:r>
+      <w:proofErr w:type="gramEnd"/>
+      <w:r>
+        <w:t>.</w:t>
       </w:r>
     </w:p>
     <w:p>
@@ -4988,7 +5468,7 @@
                     </pic:cNvPicPr>
                   </pic:nvPicPr>
                   <pic:blipFill>
-                    <a:blip r:embed="rId20">
+                    <a:blip r:embed="rId24">
                       <a:extLst>
                         <a:ext uri="{28A0092B-C50C-407E-A947-70E740481C1C}">
                           <a14:useLocalDpi xmlns:a14="http://schemas.microsoft.com/office/drawing/2010/main" val="0"/>
@@ -5025,7 +5505,7 @@
         <w:pStyle w:val="Caption"/>
         <w:jc w:val="center"/>
       </w:pPr>
-      <w:bookmarkStart w:id="4" w:name="_Ref423695415"/>
+      <w:bookmarkStart w:id="5" w:name="_Ref423695415"/>
       <w:r>
         <w:t xml:space="preserve">Figure </w:t>
       </w:r>
@@ -5045,9 +5525,12 @@
         <w:t>7</w:t>
       </w:r>
       <w:r>
+        <w:rPr>
+          <w:noProof/>
+        </w:rPr>
         <w:fldChar w:fldCharType="end"/>
       </w:r>
-      <w:bookmarkEnd w:id="4"/>
+      <w:bookmarkEnd w:id="5"/>
       <w:r>
         <w:t xml:space="preserve">: </w:t>
       </w:r>
@@ -5121,7 +5604,7 @@
                     </pic:cNvPicPr>
                   </pic:nvPicPr>
                   <pic:blipFill>
-                    <a:blip r:embed="rId21">
+                    <a:blip r:embed="rId25">
                       <a:extLst>
                         <a:ext uri="{28A0092B-C50C-407E-A947-70E740481C1C}">
                           <a14:useLocalDpi xmlns:a14="http://schemas.microsoft.com/office/drawing/2010/main" val="0"/>
@@ -5158,7 +5641,7 @@
         <w:pStyle w:val="Caption"/>
         <w:jc w:val="center"/>
       </w:pPr>
-      <w:bookmarkStart w:id="5" w:name="_Ref423939708"/>
+      <w:bookmarkStart w:id="6" w:name="_Ref423939708"/>
       <w:r>
         <w:t xml:space="preserve">Figure </w:t>
       </w:r>
@@ -5178,9 +5661,12 @@
         <w:t>8</w:t>
       </w:r>
       <w:r>
+        <w:rPr>
+          <w:noProof/>
+        </w:rPr>
         <w:fldChar w:fldCharType="end"/>
       </w:r>
-      <w:bookmarkEnd w:id="5"/>
+      <w:bookmarkEnd w:id="6"/>
       <w:r>
         <w:t xml:space="preserve">: </w:t>
       </w:r>
@@ -5234,11 +5720,12 @@
         <w:rPr>
           <w:noProof/>
         </w:rPr>
+        <w:lastRenderedPageBreak/>
         <w:drawing>
-          <wp:inline distT="0" distB="0" distL="0" distR="0" wp14:anchorId="10BF8148" wp14:editId="1DCF7130">
-            <wp:extent cx="5754370" cy="2419985"/>
+          <wp:inline distT="0" distB="0" distL="0" distR="0">
+            <wp:extent cx="5943600" cy="3791990"/>
             <wp:effectExtent l="0" t="0" r="0" b="0"/>
-            <wp:docPr id="68" name="Picture 68" descr="F:\OAI_tools\vcd.png"/>
+            <wp:docPr id="1" name="Picture 1"/>
             <wp:cNvGraphicFramePr>
               <a:graphicFrameLocks xmlns:a="http://schemas.openxmlformats.org/drawingml/2006/main" noChangeAspect="1"/>
             </wp:cNvGraphicFramePr>
@@ -5246,13 +5733,13 @@
               <a:graphicData uri="http://schemas.openxmlformats.org/drawingml/2006/picture">
                 <pic:pic xmlns:pic="http://schemas.openxmlformats.org/drawingml/2006/picture">
                   <pic:nvPicPr>
-                    <pic:cNvPr id="0" name="Picture 15" descr="F:\OAI_tools\vcd.png"/>
+                    <pic:cNvPr id="0" name="Picture 4"/>
                     <pic:cNvPicPr>
                       <a:picLocks noChangeAspect="1" noChangeArrowheads="1"/>
                     </pic:cNvPicPr>
                   </pic:nvPicPr>
                   <pic:blipFill>
-                    <a:blip r:embed="rId22" cstate="print">
+                    <a:blip r:embed="rId26">
                       <a:extLst>
                         <a:ext uri="{28A0092B-C50C-407E-A947-70E740481C1C}">
                           <a14:useLocalDpi xmlns:a14="http://schemas.microsoft.com/office/drawing/2010/main" val="0"/>
@@ -5267,7 +5754,7 @@
                   <pic:spPr bwMode="auto">
                     <a:xfrm>
                       <a:off x="0" y="0"/>
-                      <a:ext cx="5754370" cy="2419985"/>
+                      <a:ext cx="5943600" cy="3791990"/>
                     </a:xfrm>
                     <a:prstGeom prst="rect">
                       <a:avLst/>
@@ -5289,7 +5776,7 @@
         <w:pStyle w:val="Caption"/>
         <w:jc w:val="center"/>
       </w:pPr>
-      <w:bookmarkStart w:id="6" w:name="_Ref423695492"/>
+      <w:bookmarkStart w:id="7" w:name="_Ref423695492"/>
       <w:r>
         <w:t xml:space="preserve">Figure </w:t>
       </w:r>
@@ -5309,9 +5796,12 @@
         <w:t>9</w:t>
       </w:r>
       <w:r>
+        <w:rPr>
+          <w:noProof/>
+        </w:rPr>
         <w:fldChar w:fldCharType="end"/>
       </w:r>
-      <w:bookmarkEnd w:id="6"/>
+      <w:bookmarkEnd w:id="7"/>
       <w:r>
         <w:t xml:space="preserve">: </w:t>
       </w:r>
@@ -5323,13 +5813,15 @@
         <w:t>analyser</w:t>
       </w:r>
       <w:proofErr w:type="spellEnd"/>
+      <w:r>
+        <w:t xml:space="preserve"> [6]</w:t>
+      </w:r>
     </w:p>
     <w:p>
       <w:r>
         <w:rPr>
           <w:rFonts w:asciiTheme="majorHAnsi" w:hAnsiTheme="majorHAnsi"/>
         </w:rPr>
-        <w:lastRenderedPageBreak/>
         <w:t xml:space="preserve">OAI uses MSC </w:t>
       </w:r>
       <w:r>
@@ -5347,7 +5839,15 @@
       </w:r>
       <w:proofErr w:type="spellEnd"/>
       <w:r>
-        <w:t xml:space="preserve">, UE, MME, HSS, S6A etc.) and their interactions in a diagrammatic form. Arrows direction defines the sender/receiver and explanatory comments are included. The examples in </w:t>
+        <w:t xml:space="preserve">, UE, MME, HSS, </w:t>
+      </w:r>
+      <w:proofErr w:type="gramStart"/>
+      <w:r>
+        <w:t>S6A</w:t>
+      </w:r>
+      <w:proofErr w:type="gramEnd"/>
+      <w:r>
+        <w:t xml:space="preserve"> etc.) and their interactions in a diagrammatic form. Arrows direction defines the sender/receiver and explanatory comments are included. The examples in </w:t>
       </w:r>
       <w:r>
         <w:fldChar w:fldCharType="begin"/>
@@ -5407,6 +5907,7 @@
         <w:rPr>
           <w:noProof/>
         </w:rPr>
+        <w:lastRenderedPageBreak/>
         <w:drawing>
           <wp:inline distT="0" distB="0" distL="0" distR="0" wp14:anchorId="6777A587" wp14:editId="741610BE">
             <wp:extent cx="5748655" cy="3395345"/>
@@ -5425,7 +5926,7 @@
                     </pic:cNvPicPr>
                   </pic:nvPicPr>
                   <pic:blipFill>
-                    <a:blip r:embed="rId23" cstate="print">
+                    <a:blip r:embed="rId27" cstate="print">
                       <a:extLst>
                         <a:ext uri="{28A0092B-C50C-407E-A947-70E740481C1C}">
                           <a14:useLocalDpi xmlns:a14="http://schemas.microsoft.com/office/drawing/2010/main" val="0"/>
@@ -5462,7 +5963,7 @@
         <w:pStyle w:val="Caption"/>
         <w:jc w:val="center"/>
       </w:pPr>
-      <w:bookmarkStart w:id="7" w:name="_Ref423695558"/>
+      <w:bookmarkStart w:id="8" w:name="_Ref423695558"/>
       <w:r>
         <w:t xml:space="preserve">Figure </w:t>
       </w:r>
@@ -5482,9 +5983,12 @@
         <w:t>10</w:t>
       </w:r>
       <w:r>
+        <w:rPr>
+          <w:noProof/>
+        </w:rPr>
         <w:fldChar w:fldCharType="end"/>
       </w:r>
-      <w:bookmarkEnd w:id="7"/>
+      <w:bookmarkEnd w:id="8"/>
       <w:r>
         <w:t xml:space="preserve">: </w:t>
       </w:r>
@@ -5509,7 +6013,6 @@
         <w:rPr>
           <w:noProof/>
         </w:rPr>
-        <w:lastRenderedPageBreak/>
         <w:drawing>
           <wp:inline distT="0" distB="0" distL="0" distR="0" wp14:anchorId="68E5A05E" wp14:editId="4C462544">
             <wp:extent cx="5748655" cy="3432175"/>
@@ -5528,7 +6031,7 @@
                     </pic:cNvPicPr>
                   </pic:nvPicPr>
                   <pic:blipFill>
-                    <a:blip r:embed="rId24" cstate="print">
+                    <a:blip r:embed="rId28" cstate="print">
                       <a:extLst>
                         <a:ext uri="{28A0092B-C50C-407E-A947-70E740481C1C}">
                           <a14:useLocalDpi xmlns:a14="http://schemas.microsoft.com/office/drawing/2010/main" val="0"/>
@@ -5561,7 +6064,7 @@
       </w:r>
     </w:p>
     <w:p>
-      <w:bookmarkStart w:id="8" w:name="_Ref423695582"/>
+      <w:bookmarkStart w:id="9" w:name="_Ref423695582"/>
       <w:r>
         <w:t xml:space="preserve">Figure </w:t>
       </w:r>
@@ -5581,9 +6084,12 @@
         <w:t>11</w:t>
       </w:r>
       <w:r>
+        <w:rPr>
+          <w:noProof/>
+        </w:rPr>
         <w:fldChar w:fldCharType="end"/>
       </w:r>
-      <w:bookmarkEnd w:id="8"/>
+      <w:bookmarkEnd w:id="9"/>
       <w:r>
         <w:t xml:space="preserve">: </w:t>
       </w:r>
@@ -5593,6 +6099,7 @@
     </w:p>
     <w:p>
       <w:r>
+        <w:lastRenderedPageBreak/>
         <w:br w:type="page"/>
       </w:r>
     </w:p>
@@ -5600,8 +6107,6 @@
       <w:pPr>
         <w:pStyle w:val="Heading1"/>
       </w:pPr>
-      <w:bookmarkStart w:id="9" w:name="_GoBack"/>
-      <w:bookmarkEnd w:id="9"/>
       <w:r>
         <w:lastRenderedPageBreak/>
         <w:t xml:space="preserve">References </w:t>
@@ -5615,14 +6120,20 @@
           <w:rFonts w:asciiTheme="minorHAnsi" w:hAnsiTheme="minorHAnsi"/>
         </w:rPr>
       </w:pPr>
-      <w:bookmarkStart w:id="10" w:name="_Ref365277939"/>
-      <w:bookmarkStart w:id="11" w:name="_Ref425169517"/>
+      <w:bookmarkStart w:id="10" w:name="_Ref425169517"/>
+      <w:bookmarkStart w:id="11" w:name="_Ref365277939"/>
+      <w:r>
+        <w:rPr>
+          <w:rFonts w:asciiTheme="minorHAnsi" w:hAnsiTheme="minorHAnsi"/>
+        </w:rPr>
+        <w:t xml:space="preserve">Nikaein, Navid; Knopp, Raymond; Kaltenberger, Florian; Gauthier, Lionel; Bonnet, Christian; Nussbaum, Dominique; </w:t>
+      </w:r>
       <w:proofErr w:type="spellStart"/>
       <w:r>
         <w:rPr>
           <w:rFonts w:asciiTheme="minorHAnsi" w:hAnsiTheme="minorHAnsi"/>
         </w:rPr>
-        <w:t>Nikaein</w:t>
+        <w:t>Ghaddab</w:t>
       </w:r>
       <w:proofErr w:type="spellEnd"/>
       <w:r>
@@ -5636,100 +6147,47 @@
         <w:rPr>
           <w:rFonts w:asciiTheme="minorHAnsi" w:hAnsiTheme="minorHAnsi"/>
         </w:rPr>
-        <w:t>Navid</w:t>
+        <w:t>Riadh</w:t>
       </w:r>
       <w:proofErr w:type="spellEnd"/>
       <w:r>
         <w:rPr>
           <w:rFonts w:asciiTheme="minorHAnsi" w:hAnsiTheme="minorHAnsi"/>
         </w:rPr>
-        <w:t xml:space="preserve">; </w:t>
+        <w:t>, “</w:t>
       </w:r>
       <w:proofErr w:type="spellStart"/>
       <w:r>
         <w:rPr>
           <w:rFonts w:asciiTheme="minorHAnsi" w:hAnsiTheme="minorHAnsi"/>
         </w:rPr>
-        <w:t>Knopp</w:t>
+        <w:t>OpenAirInterface</w:t>
       </w:r>
       <w:proofErr w:type="spellEnd"/>
       <w:r>
         <w:rPr>
           <w:rFonts w:asciiTheme="minorHAnsi" w:hAnsiTheme="minorHAnsi"/>
         </w:rPr>
-        <w:t xml:space="preserve">, Raymond; </w:t>
-      </w:r>
-      <w:proofErr w:type="spellStart"/>
+        <w:t>: an open LTE network in a PC</w:t>
+      </w:r>
       <w:r>
         <w:rPr>
           <w:rFonts w:asciiTheme="minorHAnsi" w:hAnsiTheme="minorHAnsi"/>
         </w:rPr>
-        <w:t>Kaltenberger</w:t>
-      </w:r>
-      <w:proofErr w:type="spellEnd"/>
+        <w:t xml:space="preserve">”, url: </w:t>
+      </w:r>
+      <w:bookmarkEnd w:id="10"/>
       <w:r>
         <w:rPr>
           <w:rFonts w:asciiTheme="minorHAnsi" w:hAnsiTheme="minorHAnsi"/>
         </w:rPr>
-        <w:t xml:space="preserve">, Florian; Gauthier, Lionel; Bonnet, Christian; Nussbaum, Dominique; </w:t>
-      </w:r>
-      <w:proofErr w:type="spellStart"/>
+        <w:fldChar w:fldCharType="begin"/>
+      </w:r>
       <w:r>
         <w:rPr>
           <w:rFonts w:asciiTheme="minorHAnsi" w:hAnsiTheme="minorHAnsi"/>
         </w:rPr>
-        <w:t>Ghaddab</w:t>
-      </w:r>
-      <w:proofErr w:type="spellEnd"/>
-      <w:r>
-        <w:rPr>
-          <w:rFonts w:asciiTheme="minorHAnsi" w:hAnsiTheme="minorHAnsi"/>
-        </w:rPr>
-        <w:t xml:space="preserve">, </w:t>
-      </w:r>
-      <w:proofErr w:type="spellStart"/>
-      <w:r>
-        <w:rPr>
-          <w:rFonts w:asciiTheme="minorHAnsi" w:hAnsiTheme="minorHAnsi"/>
-        </w:rPr>
-        <w:t>Riadh</w:t>
-      </w:r>
-      <w:proofErr w:type="spellEnd"/>
-      <w:r>
-        <w:rPr>
-          <w:rFonts w:asciiTheme="minorHAnsi" w:hAnsiTheme="minorHAnsi"/>
-        </w:rPr>
-        <w:t>, “</w:t>
-      </w:r>
-      <w:r>
-        <w:rPr>
-          <w:rFonts w:asciiTheme="minorHAnsi" w:hAnsiTheme="minorHAnsi"/>
-        </w:rPr>
-        <w:t>OpenAirInterface: an open LTE network in a PC</w:t>
-      </w:r>
-      <w:r>
-        <w:rPr>
-          <w:rFonts w:asciiTheme="minorHAnsi" w:hAnsiTheme="minorHAnsi"/>
-        </w:rPr>
-        <w:t xml:space="preserve">”, url: </w:t>
-      </w:r>
-      <w:bookmarkEnd w:id="11"/>
-      <w:r>
-        <w:rPr>
-          <w:rFonts w:asciiTheme="minorHAnsi" w:hAnsiTheme="minorHAnsi"/>
-        </w:rPr>
-        <w:fldChar w:fldCharType="begin"/>
-      </w:r>
-      <w:r>
-        <w:rPr>
-          <w:rFonts w:asciiTheme="minorHAnsi" w:hAnsiTheme="minorHAnsi"/>
-        </w:rPr>
         <w:instrText xml:space="preserve"> HYPERLINK "http://www.eurecom.fr/publication/4371" </w:instrText>
-      </w:r>
-      <w:r>
-        <w:rPr>
-          <w:rFonts w:asciiTheme="minorHAnsi" w:hAnsiTheme="minorHAnsi"/>
-        </w:rPr>
       </w:r>
       <w:r>
         <w:rPr>
@@ -5766,26 +6224,32 @@
         </w:rPr>
       </w:pPr>
       <w:bookmarkStart w:id="12" w:name="_Ref425169531"/>
+      <w:r>
+        <w:rPr>
+          <w:rFonts w:asciiTheme="minorHAnsi" w:hAnsiTheme="minorHAnsi"/>
+        </w:rPr>
+        <w:t xml:space="preserve">Nikaein, Navid; Knopp, Raymond; Gauthier, Lionel; Schiller, </w:t>
+      </w:r>
       <w:proofErr w:type="spellStart"/>
       <w:r>
         <w:rPr>
           <w:rFonts w:asciiTheme="minorHAnsi" w:hAnsiTheme="minorHAnsi"/>
         </w:rPr>
-        <w:t>Nikaein</w:t>
+        <w:t>Eryk</w:t>
       </w:r>
       <w:proofErr w:type="spellEnd"/>
       <w:r>
         <w:rPr>
           <w:rFonts w:asciiTheme="minorHAnsi" w:hAnsiTheme="minorHAnsi"/>
         </w:rPr>
-        <w:t xml:space="preserve">, </w:t>
+        <w:t xml:space="preserve">; Braun, </w:t>
       </w:r>
       <w:proofErr w:type="spellStart"/>
       <w:r>
         <w:rPr>
           <w:rFonts w:asciiTheme="minorHAnsi" w:hAnsiTheme="minorHAnsi"/>
         </w:rPr>
-        <w:t>Navid</w:t>
+        <w:t>Torsten</w:t>
       </w:r>
       <w:proofErr w:type="spellEnd"/>
       <w:r>
@@ -5799,78 +6263,22 @@
         <w:rPr>
           <w:rFonts w:asciiTheme="minorHAnsi" w:hAnsiTheme="minorHAnsi"/>
         </w:rPr>
-        <w:t>Knopp</w:t>
+        <w:t>Pichon</w:t>
       </w:r>
       <w:proofErr w:type="spellEnd"/>
       <w:r>
         <w:rPr>
           <w:rFonts w:asciiTheme="minorHAnsi" w:hAnsiTheme="minorHAnsi"/>
         </w:rPr>
-        <w:t xml:space="preserve">, Raymond; Gauthier, Lionel; Schiller, </w:t>
-      </w:r>
-      <w:proofErr w:type="spellStart"/>
+        <w:t xml:space="preserve">, Dominique; Bonnet, Christian; Kaltenberger, Florian; Nussbaum, Dominique , </w:t>
+      </w:r>
       <w:r>
         <w:rPr>
           <w:rFonts w:asciiTheme="minorHAnsi" w:hAnsiTheme="minorHAnsi"/>
         </w:rPr>
-        <w:t>Eryk</w:t>
-      </w:r>
-      <w:proofErr w:type="spellEnd"/>
-      <w:r>
-        <w:rPr>
-          <w:rFonts w:asciiTheme="minorHAnsi" w:hAnsiTheme="minorHAnsi"/>
-        </w:rPr>
-        <w:t xml:space="preserve">; Braun, </w:t>
-      </w:r>
-      <w:proofErr w:type="spellStart"/>
-      <w:r>
-        <w:rPr>
-          <w:rFonts w:asciiTheme="minorHAnsi" w:hAnsiTheme="minorHAnsi"/>
-        </w:rPr>
-        <w:t>Torsten</w:t>
-      </w:r>
-      <w:proofErr w:type="spellEnd"/>
-      <w:r>
-        <w:rPr>
-          <w:rFonts w:asciiTheme="minorHAnsi" w:hAnsiTheme="minorHAnsi"/>
-        </w:rPr>
-        <w:t xml:space="preserve">; </w:t>
-      </w:r>
-      <w:proofErr w:type="spellStart"/>
-      <w:r>
-        <w:rPr>
-          <w:rFonts w:asciiTheme="minorHAnsi" w:hAnsiTheme="minorHAnsi"/>
-        </w:rPr>
-        <w:t>Pichon</w:t>
-      </w:r>
-      <w:proofErr w:type="spellEnd"/>
-      <w:r>
-        <w:rPr>
-          <w:rFonts w:asciiTheme="minorHAnsi" w:hAnsiTheme="minorHAnsi"/>
-        </w:rPr>
-        <w:t xml:space="preserve">, Dominique; Bonnet, Christian; </w:t>
-      </w:r>
-      <w:proofErr w:type="spellStart"/>
-      <w:r>
-        <w:rPr>
-          <w:rFonts w:asciiTheme="minorHAnsi" w:hAnsiTheme="minorHAnsi"/>
-        </w:rPr>
-        <w:t>Kaltenberger</w:t>
-      </w:r>
-      <w:proofErr w:type="spellEnd"/>
-      <w:r>
-        <w:rPr>
-          <w:rFonts w:asciiTheme="minorHAnsi" w:hAnsiTheme="minorHAnsi"/>
-        </w:rPr>
-        <w:t xml:space="preserve">, Florian; Nussbaum, Dominique , </w:t>
-      </w:r>
-      <w:r>
-        <w:rPr>
-          <w:rFonts w:asciiTheme="minorHAnsi" w:hAnsiTheme="minorHAnsi"/>
-        </w:rPr>
         <w:t xml:space="preserve">“Closer to cloud-RAN: RAN as a service”, url: </w:t>
       </w:r>
-      <w:hyperlink r:id="rId25" w:history="1">
+      <w:hyperlink r:id="rId29" w:history="1">
         <w:r>
           <w:rPr>
             <w:rStyle w:val="Hyperlink"/>
@@ -5879,7 +6287,7 @@
           <w:t>http://www.eurecom.fr/publication/4632</w:t>
         </w:r>
       </w:hyperlink>
-      <w:bookmarkEnd w:id="10"/>
+      <w:bookmarkEnd w:id="11"/>
       <w:bookmarkEnd w:id="12"/>
     </w:p>
     <w:p>
@@ -5891,66 +6299,166 @@
         </w:rPr>
       </w:pPr>
       <w:bookmarkStart w:id="13" w:name="_Ref425169917"/>
+      <w:proofErr w:type="spellStart"/>
       <w:r>
         <w:rPr>
           <w:rFonts w:asciiTheme="minorHAnsi" w:hAnsiTheme="minorHAnsi"/>
         </w:rPr>
-        <w:t xml:space="preserve">OpenAirInterface </w:t>
-      </w:r>
+        <w:t>OpenAirInterface</w:t>
+      </w:r>
+      <w:proofErr w:type="spellEnd"/>
+      <w:r>
+        <w:rPr>
+          <w:rFonts w:asciiTheme="minorHAnsi" w:hAnsiTheme="minorHAnsi"/>
+        </w:rPr>
+        <w:t xml:space="preserve"> </w:t>
+      </w:r>
+      <w:r>
+        <w:rPr>
+          <w:rFonts w:asciiTheme="minorHAnsi" w:hAnsiTheme="minorHAnsi"/>
+        </w:rPr>
+        <w:t>Wiki</w:t>
+      </w:r>
+      <w:r>
+        <w:rPr>
+          <w:rFonts w:asciiTheme="minorHAnsi" w:hAnsiTheme="minorHAnsi"/>
+        </w:rPr>
+        <w:t xml:space="preserve">, URL: </w:t>
+      </w:r>
+      <w:bookmarkEnd w:id="13"/>
+      <w:r>
+        <w:rPr>
+          <w:rStyle w:val="Hyperlink"/>
+          <w:rFonts w:asciiTheme="minorHAnsi" w:hAnsiTheme="minorHAnsi"/>
+        </w:rPr>
+        <w:fldChar w:fldCharType="begin"/>
+      </w:r>
+      <w:r>
+        <w:rPr>
+          <w:rStyle w:val="Hyperlink"/>
+          <w:rFonts w:asciiTheme="minorHAnsi" w:hAnsiTheme="minorHAnsi"/>
+        </w:rPr>
+        <w:instrText xml:space="preserve"> HYPERLINK "https://gitlab.eurecom.fr/oai/openairinterface5g/wikis/home" </w:instrText>
+      </w:r>
+      <w:r>
+        <w:rPr>
+          <w:rStyle w:val="Hyperlink"/>
+          <w:rFonts w:asciiTheme="minorHAnsi" w:hAnsiTheme="minorHAnsi"/>
+        </w:rPr>
+        <w:fldChar w:fldCharType="separate"/>
+      </w:r>
+      <w:r>
+        <w:rPr>
+          <w:rStyle w:val="Hyperlink"/>
+          <w:rFonts w:asciiTheme="minorHAnsi" w:hAnsiTheme="minorHAnsi"/>
+        </w:rPr>
+        <w:t>https://gitlab.eurecom.fr/oai/openairinterface5g/wikis/home</w:t>
+      </w:r>
+      <w:r>
+        <w:rPr>
+          <w:rStyle w:val="Hyperlink"/>
+          <w:rFonts w:asciiTheme="minorHAnsi" w:hAnsiTheme="minorHAnsi"/>
+        </w:rPr>
+        <w:fldChar w:fldCharType="end"/>
+      </w:r>
+    </w:p>
+    <w:p>
+      <w:pPr>
+        <w:pStyle w:val="Reference"/>
+        <w:spacing w:after="0"/>
+      </w:pPr>
       <w:proofErr w:type="spellStart"/>
       <w:r>
         <w:rPr>
           <w:rFonts w:asciiTheme="minorHAnsi" w:hAnsiTheme="minorHAnsi"/>
         </w:rPr>
-        <w:t>Twiki</w:t>
+        <w:t>OpenAirInterface</w:t>
       </w:r>
       <w:proofErr w:type="spellEnd"/>
       <w:r>
         <w:rPr>
           <w:rFonts w:asciiTheme="minorHAnsi" w:hAnsiTheme="minorHAnsi"/>
         </w:rPr>
-        <w:t xml:space="preserve">, URL: </w:t>
-      </w:r>
-      <w:hyperlink r:id="rId26" w:history="1">
+        <w:t xml:space="preserve"> repository: </w:t>
+      </w:r>
+      <w:hyperlink r:id="rId30" w:history="1">
         <w:r>
           <w:rPr>
             <w:rStyle w:val="Hyperlink"/>
             <w:rFonts w:asciiTheme="minorHAnsi" w:hAnsiTheme="minorHAnsi"/>
           </w:rPr>
-          <w:t>https://twiki.eurecom.fr/twiki/bin/view/OpenAirInterface</w:t>
+          <w:t>https://gitlab.eurecom.fr/oai/openairinterface5g</w:t>
         </w:r>
       </w:hyperlink>
-      <w:bookmarkEnd w:id="13"/>
-      <w:r>
-        <w:rPr>
-          <w:rFonts w:asciiTheme="minorHAnsi" w:hAnsiTheme="minorHAnsi"/>
-        </w:rPr>
-        <w:t xml:space="preserve"> </w:t>
-      </w:r>
     </w:p>
     <w:p>
       <w:pPr>
         <w:pStyle w:val="Reference"/>
         <w:spacing w:after="0"/>
-      </w:pPr>
+        <w:jc w:val="left"/>
+      </w:pPr>
+      <w:proofErr w:type="spellStart"/>
       <w:r>
         <w:rPr>
           <w:rFonts w:asciiTheme="minorHAnsi" w:hAnsiTheme="minorHAnsi"/>
         </w:rPr>
-        <w:t xml:space="preserve">OpenAirInterface SVN repository: </w:t>
-      </w:r>
-      <w:hyperlink r:id="rId27" w:history="1">
+        <w:t>OpenAirInterface</w:t>
+      </w:r>
+      <w:proofErr w:type="spellEnd"/>
+      <w:r>
+        <w:rPr>
+          <w:rFonts w:asciiTheme="minorHAnsi" w:hAnsiTheme="minorHAnsi"/>
+        </w:rPr>
+        <w:t xml:space="preserve"> Tutorials: </w:t>
+      </w:r>
+      <w:hyperlink r:id="rId31" w:history="1">
         <w:r>
           <w:rPr>
             <w:rStyle w:val="Hyperlink"/>
             <w:rFonts w:asciiTheme="minorHAnsi" w:hAnsiTheme="minorHAnsi"/>
           </w:rPr>
-          <w:t>https://svn.eurecom.fr/openair4G/trunk/</w:t>
+          <w:t>https://gitlab.eurecom.fr/oai/openairinterface5g/wikis/OpenAirUsage</w:t>
         </w:r>
       </w:hyperlink>
-      <w:r>
-        <w:t xml:space="preserve"> </w:t>
-      </w:r>
+    </w:p>
+    <w:p>
+      <w:pPr>
+        <w:pStyle w:val="Reference"/>
+        <w:spacing w:after="0"/>
+      </w:pPr>
+      <w:r>
+        <w:t xml:space="preserve">OAI L1L2 Procedures: </w:t>
+      </w:r>
+      <w:hyperlink r:id="rId32" w:history="1">
+        <w:r>
+          <w:rPr>
+            <w:rStyle w:val="Hyperlink"/>
+          </w:rPr>
+          <w:t>https://gitlab.eurecom.fr/oai/openairinterface5g/blob/develop/targets/DOCS/oai_L1_L2_procedures.pdf</w:t>
+        </w:r>
+      </w:hyperlink>
+    </w:p>
+    <w:p>
+      <w:pPr>
+        <w:pStyle w:val="Reference"/>
+        <w:numPr>
+          <w:ilvl w:val="0"/>
+          <w:numId w:val="0"/>
+        </w:numPr>
+        <w:spacing w:after="0"/>
+        <w:ind w:left="720"/>
+      </w:pPr>
+    </w:p>
+    <w:p>
+      <w:pPr>
+        <w:pStyle w:val="Reference"/>
+        <w:numPr>
+          <w:ilvl w:val="0"/>
+          <w:numId w:val="0"/>
+        </w:numPr>
+        <w:spacing w:after="0"/>
+        <w:ind w:left="720"/>
+      </w:pPr>
     </w:p>
     <w:p>
       <w:r>
@@ -8293,7 +8801,25 @@
                 <w:sz w:val="16"/>
                 <w:szCs w:val="16"/>
               </w:rPr>
-              <w:t>correlation zone is used to guarantee orthogonality of generated sequences. The value depends on particular condition in the cell</w:t>
+              <w:t xml:space="preserve">correlation </w:t>
+            </w:r>
+            <w:proofErr w:type="gramStart"/>
+            <w:r>
+              <w:rPr>
+                <w:rFonts w:asciiTheme="majorHAnsi" w:hAnsiTheme="majorHAnsi"/>
+                <w:sz w:val="16"/>
+                <w:szCs w:val="16"/>
+              </w:rPr>
+              <w:t>zone</w:t>
+            </w:r>
+            <w:proofErr w:type="gramEnd"/>
+            <w:r>
+              <w:rPr>
+                <w:rFonts w:asciiTheme="majorHAnsi" w:hAnsiTheme="majorHAnsi"/>
+                <w:sz w:val="16"/>
+                <w:szCs w:val="16"/>
+              </w:rPr>
+              <w:t xml:space="preserve"> is used to guarantee orthogonality of generated sequences. The value depends on particular condition in the cell</w:t>
             </w:r>
           </w:p>
         </w:tc>
@@ -10009,7 +10535,25 @@
                 <w:sz w:val="16"/>
                 <w:szCs w:val="16"/>
               </w:rPr>
-              <w:t>Impacts the calculation of PUSCH transmit power and also scales the contribution of path loss. Possible values are 0, 0.4, 0.5, 0.6, 0.7, 0.8, 0.9 and 1</w:t>
+              <w:t xml:space="preserve">Impacts the </w:t>
+            </w:r>
+            <w:proofErr w:type="gramStart"/>
+            <w:r>
+              <w:rPr>
+                <w:rFonts w:asciiTheme="majorHAnsi" w:hAnsiTheme="majorHAnsi"/>
+                <w:sz w:val="16"/>
+                <w:szCs w:val="16"/>
+              </w:rPr>
+              <w:t>calculation of PUSCH transmit</w:t>
+            </w:r>
+            <w:proofErr w:type="gramEnd"/>
+            <w:r>
+              <w:rPr>
+                <w:rFonts w:asciiTheme="majorHAnsi" w:hAnsiTheme="majorHAnsi"/>
+                <w:sz w:val="16"/>
+                <w:szCs w:val="16"/>
+              </w:rPr>
+              <w:t xml:space="preserve"> power and also scales the contribution of path loss. Possible values are 0, 0.4, 0.5, 0.6, 0.7, 0.8, 0.9 and 1</w:t>
             </w:r>
           </w:p>
         </w:tc>
@@ -17807,29 +18351,22 @@
       </w:r>
     </w:p>
     <w:p>
-      <w:pPr>
-        <w:rPr>
-          <w:rFonts w:asciiTheme="majorHAnsi" w:hAnsiTheme="majorHAnsi"/>
-          <w:sz w:val="16"/>
-        </w:rPr>
-      </w:pPr>
       <w:hyperlink r:id="rId1" w:history="1">
         <w:r>
           <w:rPr>
             <w:rStyle w:val="Hyperlink"/>
-            <w:rFonts w:asciiTheme="majorHAnsi" w:hAnsiTheme="majorHAnsi"/>
-            <w:sz w:val="16"/>
           </w:rPr>
-          <w:t>https://svn.eurecom.fr/openair4G/trunk/targets/PROJECTS/GENERIC-LTE-EPC/CONF/enb.band7.exmimo2.conf</w:t>
+          <w:t>https://gitlab.eurecom.fr/oai/openairinterface5g/blob/develop/targets/PROJECTS/GENERIC-LTE-EPC/CONF/enb.band7.tm1.usrpb210.conf</w:t>
         </w:r>
       </w:hyperlink>
-      <w:r>
+    </w:p>
+    <w:p>
+      <w:pPr>
         <w:rPr>
           <w:rFonts w:asciiTheme="majorHAnsi" w:hAnsiTheme="majorHAnsi"/>
           <w:sz w:val="16"/>
         </w:rPr>
-        <w:t xml:space="preserve"> </w:t>
-      </w:r>
+      </w:pPr>
     </w:p>
   </w:footnote>
   <w:footnote w:id="2">
@@ -17873,11 +18410,10 @@
         <w:r>
           <w:rPr>
             <w:rStyle w:val="Hyperlink"/>
-            <w:rFonts w:asciiTheme="majorHAnsi" w:hAnsiTheme="majorHAnsi"/>
-            <w:sz w:val="16"/>
+            <w:sz w:val="18"/>
             <w:lang w:val="en-US"/>
           </w:rPr>
-          <w:t>https://svn.eurecom.fr/openair4G/trunk/openair2/ENB_APP/enb_config.c</w:t>
+          <w:t>https://gitlab.eurecom.fr/oai/openairinterface5g/blob/develop/openair2/ENB_APP/enb_config.c</w:t>
         </w:r>
       </w:hyperlink>
     </w:p>
@@ -17887,49 +18423,9 @@
       <w:pPr>
         <w:pStyle w:val="FootnoteText"/>
         <w:rPr>
-          <w:sz w:val="16"/>
           <w:lang w:val="en-US"/>
         </w:rPr>
       </w:pPr>
-      <w:r>
-        <w:rPr>
-          <w:rStyle w:val="FootnoteReference"/>
-        </w:rPr>
-        <w:footnoteRef/>
-      </w:r>
-      <w:r>
-        <w:t xml:space="preserve"> </w:t>
-      </w:r>
-      <w:r>
-        <w:rPr>
-          <w:sz w:val="16"/>
-          <w:lang w:val="en-US"/>
-        </w:rPr>
-        <w:t xml:space="preserve">Example of the </w:t>
-      </w:r>
-      <w:proofErr w:type="spellStart"/>
-      <w:r>
-        <w:rPr>
-          <w:sz w:val="16"/>
-          <w:lang w:val="en-US"/>
-        </w:rPr>
-        <w:t>pcap</w:t>
-      </w:r>
-      <w:proofErr w:type="spellEnd"/>
-      <w:r>
-        <w:rPr>
-          <w:sz w:val="16"/>
-          <w:lang w:val="en-US"/>
-        </w:rPr>
-        <w:t xml:space="preserve"> file can be found at</w:t>
-      </w:r>
-      <w:r>
-        <w:rPr>
-          <w:sz w:val="16"/>
-          <w:lang w:val="en-US"/>
-        </w:rPr>
-        <w:t>:</w:t>
-      </w:r>
     </w:p>
     <w:p>
       <w:pPr>
@@ -17938,36 +18434,6 @@
           <w:lang w:val="en-US"/>
         </w:rPr>
       </w:pPr>
-      <w:r>
-        <w:rPr>
-          <w:sz w:val="16"/>
-          <w:lang w:val="en-US"/>
-        </w:rPr>
-        <w:t xml:space="preserve"> </w:t>
-      </w:r>
-      <w:hyperlink r:id="rId3" w:history="1">
-        <w:r>
-          <w:rPr>
-            <w:rStyle w:val="Hyperlink"/>
-            <w:sz w:val="16"/>
-            <w:lang w:val="en-US"/>
-          </w:rPr>
-          <w:t>https://twiki.eurecom.fr/twiki/pub/OpenAirInterface/IttiAnalyzer/oai_l2l3.pcap</w:t>
-        </w:r>
-      </w:hyperlink>
-      <w:r>
-        <w:rPr>
-          <w:sz w:val="16"/>
-          <w:lang w:val="en-US"/>
-        </w:rPr>
-        <w:t>. To view the messages, you need to enable UDP heuristics in the protocol preferences of Wireshark.</w:t>
-      </w:r>
-      <w:r>
-        <w:rPr>
-          <w:lang w:val="en-US"/>
-        </w:rPr>
-        <w:t xml:space="preserve">  </w:t>
-      </w:r>
     </w:p>
   </w:footnote>
 </w:footnotes>
@@ -20332,6 +20798,7 @@
       <w:spacing w:after="0" w:line="240" w:lineRule="auto"/>
     </w:pPr>
     <w:tblPr>
+      <w:tblInd w:w="0" w:type="dxa"/>
       <w:tblBorders>
         <w:top w:val="single" w:sz="4" w:space="0" w:color="auto"/>
         <w:left w:val="single" w:sz="4" w:space="0" w:color="auto"/>
@@ -20340,6 +20807,12 @@
         <w:insideH w:val="single" w:sz="4" w:space="0" w:color="auto"/>
         <w:insideV w:val="single" w:sz="4" w:space="0" w:color="auto"/>
       </w:tblBorders>
+      <w:tblCellMar>
+        <w:top w:w="0" w:type="dxa"/>
+        <w:left w:w="108" w:type="dxa"/>
+        <w:bottom w:w="0" w:type="dxa"/>
+        <w:right w:w="108" w:type="dxa"/>
+      </w:tblCellMar>
     </w:tblPr>
   </w:style>
   <w:style w:type="table" w:styleId="LightList-Accent1">
@@ -20353,12 +20826,19 @@
     <w:tblPr>
       <w:tblStyleRowBandSize w:val="1"/>
       <w:tblStyleColBandSize w:val="1"/>
+      <w:tblInd w:w="0" w:type="dxa"/>
       <w:tblBorders>
         <w:top w:val="single" w:sz="8" w:space="0" w:color="4F81BD" w:themeColor="accent1"/>
         <w:left w:val="single" w:sz="8" w:space="0" w:color="4F81BD" w:themeColor="accent1"/>
         <w:bottom w:val="single" w:sz="8" w:space="0" w:color="4F81BD" w:themeColor="accent1"/>
         <w:right w:val="single" w:sz="8" w:space="0" w:color="4F81BD" w:themeColor="accent1"/>
       </w:tblBorders>
+      <w:tblCellMar>
+        <w:top w:w="0" w:type="dxa"/>
+        <w:left w:w="108" w:type="dxa"/>
+        <w:bottom w:w="0" w:type="dxa"/>
+        <w:right w:w="108" w:type="dxa"/>
+      </w:tblCellMar>
     </w:tblPr>
     <w:tblStylePr w:type="firstRow">
       <w:pPr>
@@ -20734,12 +21214,19 @@
     <w:tblPr>
       <w:tblStyleRowBandSize w:val="1"/>
       <w:tblStyleColBandSize w:val="1"/>
+      <w:tblInd w:w="0" w:type="dxa"/>
       <w:tblBorders>
         <w:top w:val="single" w:sz="8" w:space="0" w:color="4BACC6" w:themeColor="accent5"/>
         <w:left w:val="single" w:sz="8" w:space="0" w:color="4BACC6" w:themeColor="accent5"/>
         <w:bottom w:val="single" w:sz="8" w:space="0" w:color="4BACC6" w:themeColor="accent5"/>
         <w:right w:val="single" w:sz="8" w:space="0" w:color="4BACC6" w:themeColor="accent5"/>
       </w:tblBorders>
+      <w:tblCellMar>
+        <w:top w:w="0" w:type="dxa"/>
+        <w:left w:w="108" w:type="dxa"/>
+        <w:bottom w:w="0" w:type="dxa"/>
+        <w:right w:w="108" w:type="dxa"/>
+      </w:tblCellMar>
     </w:tblPr>
     <w:tblStylePr w:type="firstRow">
       <w:pPr>
@@ -21529,6 +22016,7 @@
       <w:spacing w:after="0" w:line="240" w:lineRule="auto"/>
     </w:pPr>
     <w:tblPr>
+      <w:tblInd w:w="0" w:type="dxa"/>
       <w:tblBorders>
         <w:top w:val="single" w:sz="4" w:space="0" w:color="auto"/>
         <w:left w:val="single" w:sz="4" w:space="0" w:color="auto"/>
@@ -21537,6 +22025,12 @@
         <w:insideH w:val="single" w:sz="4" w:space="0" w:color="auto"/>
         <w:insideV w:val="single" w:sz="4" w:space="0" w:color="auto"/>
       </w:tblBorders>
+      <w:tblCellMar>
+        <w:top w:w="0" w:type="dxa"/>
+        <w:left w:w="108" w:type="dxa"/>
+        <w:bottom w:w="0" w:type="dxa"/>
+        <w:right w:w="108" w:type="dxa"/>
+      </w:tblCellMar>
     </w:tblPr>
   </w:style>
   <w:style w:type="table" w:styleId="LightList-Accent1">
@@ -21550,12 +22044,19 @@
     <w:tblPr>
       <w:tblStyleRowBandSize w:val="1"/>
       <w:tblStyleColBandSize w:val="1"/>
+      <w:tblInd w:w="0" w:type="dxa"/>
       <w:tblBorders>
         <w:top w:val="single" w:sz="8" w:space="0" w:color="4F81BD" w:themeColor="accent1"/>
         <w:left w:val="single" w:sz="8" w:space="0" w:color="4F81BD" w:themeColor="accent1"/>
         <w:bottom w:val="single" w:sz="8" w:space="0" w:color="4F81BD" w:themeColor="accent1"/>
         <w:right w:val="single" w:sz="8" w:space="0" w:color="4F81BD" w:themeColor="accent1"/>
       </w:tblBorders>
+      <w:tblCellMar>
+        <w:top w:w="0" w:type="dxa"/>
+        <w:left w:w="108" w:type="dxa"/>
+        <w:bottom w:w="0" w:type="dxa"/>
+        <w:right w:w="108" w:type="dxa"/>
+      </w:tblCellMar>
     </w:tblPr>
     <w:tblStylePr w:type="firstRow">
       <w:pPr>
@@ -21931,12 +22432,19 @@
     <w:tblPr>
       <w:tblStyleRowBandSize w:val="1"/>
       <w:tblStyleColBandSize w:val="1"/>
+      <w:tblInd w:w="0" w:type="dxa"/>
       <w:tblBorders>
         <w:top w:val="single" w:sz="8" w:space="0" w:color="4BACC6" w:themeColor="accent5"/>
         <w:left w:val="single" w:sz="8" w:space="0" w:color="4BACC6" w:themeColor="accent5"/>
         <w:bottom w:val="single" w:sz="8" w:space="0" w:color="4BACC6" w:themeColor="accent5"/>
         <w:right w:val="single" w:sz="8" w:space="0" w:color="4BACC6" w:themeColor="accent5"/>
       </w:tblBorders>
+      <w:tblCellMar>
+        <w:top w:w="0" w:type="dxa"/>
+        <w:left w:w="108" w:type="dxa"/>
+        <w:bottom w:w="0" w:type="dxa"/>
+        <w:right w:w="108" w:type="dxa"/>
+      </w:tblCellMar>
     </w:tblPr>
     <w:tblStylePr w:type="firstRow">
       <w:pPr>
@@ -22361,7 +22869,7 @@
 </file>
 
 <file path=customXml/itemProps1.xml><?xml version="1.0" encoding="utf-8"?>
-<ds:datastoreItem xmlns:ds="http://schemas.openxmlformats.org/officeDocument/2006/customXml" ds:itemID="{4851D269-A702-4493-AA9E-1E8C713F49FC}">
+<ds:datastoreItem xmlns:ds="http://schemas.openxmlformats.org/officeDocument/2006/customXml" ds:itemID="{0E5D54AF-CC34-4D94-9802-12FB417123A5}">
   <ds:schemaRefs>
     <ds:schemaRef ds:uri="http://schemas.openxmlformats.org/officeDocument/2006/bibliography"/>
   </ds:schemaRefs>

</xml_diff>